<commit_message>
Choice of Development Strategy
choice of Development strategy section completed and added in diagrams and references
</commit_message>
<xml_diff>
--- a/ProjectReport.docx
+++ b/ProjectReport.docx
@@ -23,7 +23,13 @@
         </w:rPr>
       </w:sdtEndPr>
       <w:sdtContent>
-        <w:p/>
+        <w:p>
+          <w:pPr>
+            <w:rPr>
+              <w:rFonts w:hint="eastAsia"/>
+            </w:rPr>
+          </w:pPr>
+        </w:p>
         <w:p>
           <w:pPr>
             <w:rPr>
@@ -192,6 +198,7 @@
                                 <w:p>
                                   <w:pPr>
                                     <w:rPr>
+                                      <w:rFonts w:hint="eastAsia"/>
                                       <w:color w:val="FFFFFF" w:themeColor="background1"/>
                                       <w:sz w:val="72"/>
                                       <w:szCs w:val="72"/>
@@ -347,6 +354,7 @@
                           <w:p>
                             <w:pPr>
                               <w:rPr>
+                                <w:rFonts w:hint="eastAsia"/>
                                 <w:color w:val="FFFFFF" w:themeColor="background1"/>
                                 <w:sz w:val="72"/>
                                 <w:szCs w:val="72"/>
@@ -1132,10 +1140,21 @@
     <w:p>
       <w:pPr>
         <w:pStyle w:val="Heading1"/>
+        <w:rPr>
+          <w:rFonts w:hint="eastAsia"/>
+        </w:rPr>
       </w:pPr>
     </w:p>
     <w:sdt>
       <w:sdtPr>
+        <w:rPr>
+          <w:rFonts w:ascii="Liberation Serif" w:eastAsia="NSimSun" w:hAnsi="Liberation Serif" w:cs="Lucida Sans"/>
+          <w:color w:val="auto"/>
+          <w:kern w:val="3"/>
+          <w:sz w:val="24"/>
+          <w:szCs w:val="24"/>
+          <w:lang w:val="en-GB" w:eastAsia="zh-CN" w:bidi="hi-IN"/>
+        </w:rPr>
         <w:id w:val="-1226832723"/>
         <w:docPartObj>
           <w:docPartGallery w:val="Table of Contents"/>
@@ -1144,15 +1163,9 @@
       </w:sdtPr>
       <w:sdtEndPr>
         <w:rPr>
-          <w:rFonts w:ascii="Liberation Serif" w:eastAsia="NSimSun" w:hAnsi="Liberation Serif" w:cs="Lucida Sans"/>
           <w:b/>
           <w:bCs/>
           <w:noProof/>
-          <w:color w:val="auto"/>
-          <w:kern w:val="3"/>
-          <w:sz w:val="24"/>
-          <w:szCs w:val="24"/>
-          <w:lang w:val="en-GB" w:eastAsia="zh-CN" w:bidi="hi-IN"/>
         </w:rPr>
       </w:sdtEndPr>
       <w:sdtContent>
@@ -1189,7 +1202,7 @@
           <w:r>
             <w:fldChar w:fldCharType="separate"/>
           </w:r>
-          <w:hyperlink w:anchor="_Toc138332024" w:history="1">
+          <w:hyperlink w:anchor="_Toc139011377" w:history="1">
             <w:r>
               <w:rPr>
                 <w:rStyle w:val="Hyperlink"/>
@@ -1216,7 +1229,7 @@
                 <w:noProof/>
                 <w:webHidden/>
               </w:rPr>
-              <w:instrText xml:space="preserve"> PAGEREF _Toc138332024 \h </w:instrText>
+              <w:instrText xml:space="preserve"> PAGEREF _Toc139011377 \h </w:instrText>
             </w:r>
             <w:r>
               <w:rPr>
@@ -1256,10 +1269,16 @@
               <w:tab w:val="right" w:leader="dot" w:pos="9628"/>
             </w:tabs>
             <w:rPr>
+              <w:rFonts w:asciiTheme="minorHAnsi" w:eastAsiaTheme="minorEastAsia" w:hAnsiTheme="minorHAnsi" w:cstheme="minorBidi"/>
               <w:noProof/>
+              <w:kern w:val="2"/>
+              <w:sz w:val="22"/>
+              <w:szCs w:val="22"/>
+              <w:lang w:eastAsia="en-GB" w:bidi="ar-SA"/>
+              <w14:ligatures w14:val="standardContextual"/>
             </w:rPr>
           </w:pPr>
-          <w:hyperlink w:anchor="_Toc138332025" w:history="1">
+          <w:hyperlink w:anchor="_Toc139011378" w:history="1">
             <w:r>
               <w:rPr>
                 <w:rStyle w:val="Hyperlink"/>
@@ -1286,7 +1305,7 @@
                 <w:noProof/>
                 <w:webHidden/>
               </w:rPr>
-              <w:instrText xml:space="preserve"> PAGEREF _Toc138332025 \h </w:instrText>
+              <w:instrText xml:space="preserve"> PAGEREF _Toc139011378 \h </w:instrText>
             </w:r>
             <w:r>
               <w:rPr>
@@ -1331,10 +1350,12 @@
               <w14:ligatures w14:val="standardContextual"/>
             </w:rPr>
           </w:pPr>
-          <w:hyperlink w:anchor="_Toc138332026" w:history="1">
+          <w:hyperlink w:anchor="_Toc139011379" w:history="1">
             <w:r>
               <w:rPr>
                 <w:rStyle w:val="Hyperlink"/>
+                <w:b/>
+                <w:bCs/>
               </w:rPr>
               <w:t>Waterfall / V Methodology</w:t>
             </w:r>
@@ -1354,7 +1375,7 @@
               <w:rPr>
                 <w:webHidden/>
               </w:rPr>
-              <w:instrText xml:space="preserve"> PAGEREF _Toc138332026 \h </w:instrText>
+              <w:instrText xml:space="preserve"> PAGEREF _Toc139011379 \h </w:instrText>
             </w:r>
             <w:r>
               <w:rPr>
@@ -1395,7 +1416,7 @@
               <w14:ligatures w14:val="standardContextual"/>
             </w:rPr>
           </w:pPr>
-          <w:hyperlink w:anchor="_Toc138332027" w:history="1">
+          <w:hyperlink w:anchor="_Toc139011380" w:history="1">
             <w:r>
               <w:rPr>
                 <w:rStyle w:val="Hyperlink"/>
@@ -1418,7 +1439,7 @@
               <w:rPr>
                 <w:webHidden/>
               </w:rPr>
-              <w:instrText xml:space="preserve"> PAGEREF _Toc138332027 \h </w:instrText>
+              <w:instrText xml:space="preserve"> PAGEREF _Toc139011380 \h </w:instrText>
             </w:r>
             <w:r>
               <w:rPr>
@@ -1459,7 +1480,7 @@
               <w14:ligatures w14:val="standardContextual"/>
             </w:rPr>
           </w:pPr>
-          <w:hyperlink w:anchor="_Toc138332028" w:history="1">
+          <w:hyperlink w:anchor="_Toc139011381" w:history="1">
             <w:r>
               <w:rPr>
                 <w:rStyle w:val="Hyperlink"/>
@@ -1482,7 +1503,7 @@
               <w:rPr>
                 <w:webHidden/>
               </w:rPr>
-              <w:instrText xml:space="preserve"> PAGEREF _Toc138332028 \h </w:instrText>
+              <w:instrText xml:space="preserve"> PAGEREF _Toc139011381 \h </w:instrText>
             </w:r>
             <w:r>
               <w:rPr>
@@ -1501,7 +1522,7 @@
                 <w:rFonts w:hint="eastAsia"/>
                 <w:webHidden/>
               </w:rPr>
-              <w:t>3</w:t>
+              <w:t>4</w:t>
             </w:r>
             <w:r>
               <w:rPr>
@@ -1513,9 +1534,13 @@
         </w:p>
         <w:p>
           <w:pPr>
-            <w:pStyle w:val="TOC3"/>
+            <w:pStyle w:val="TOC2"/>
+            <w:tabs>
+              <w:tab w:val="right" w:leader="dot" w:pos="9628"/>
+            </w:tabs>
             <w:rPr>
               <w:rFonts w:asciiTheme="minorHAnsi" w:eastAsiaTheme="minorEastAsia" w:hAnsiTheme="minorHAnsi" w:cstheme="minorBidi"/>
+              <w:noProof/>
               <w:kern w:val="2"/>
               <w:sz w:val="22"/>
               <w:szCs w:val="22"/>
@@ -1523,39 +1548,45 @@
               <w14:ligatures w14:val="standardContextual"/>
             </w:rPr>
           </w:pPr>
-          <w:hyperlink w:anchor="_Toc138332029" w:history="1">
+          <w:hyperlink w:anchor="_Toc139011382" w:history="1">
             <w:r>
               <w:rPr>
                 <w:rStyle w:val="Hyperlink"/>
+                <w:noProof/>
               </w:rPr>
               <w:t>Project Management Framework and Development Strategy (ALL/SB)</w:t>
             </w:r>
             <w:r>
               <w:rPr>
+                <w:noProof/>
                 <w:webHidden/>
               </w:rPr>
               <w:tab/>
             </w:r>
             <w:r>
               <w:rPr>
+                <w:noProof/>
                 <w:webHidden/>
               </w:rPr>
               <w:fldChar w:fldCharType="begin"/>
             </w:r>
             <w:r>
               <w:rPr>
-                <w:webHidden/>
-              </w:rPr>
-              <w:instrText xml:space="preserve"> PAGEREF _Toc138332029 \h </w:instrText>
-            </w:r>
-            <w:r>
-              <w:rPr>
-                <w:webHidden/>
-              </w:rPr>
-            </w:r>
-            <w:r>
-              <w:rPr>
-                <w:rFonts w:hint="eastAsia"/>
+                <w:noProof/>
+                <w:webHidden/>
+              </w:rPr>
+              <w:instrText xml:space="preserve"> PAGEREF _Toc139011382 \h </w:instrText>
+            </w:r>
+            <w:r>
+              <w:rPr>
+                <w:noProof/>
+                <w:webHidden/>
+              </w:rPr>
+            </w:r>
+            <w:r>
+              <w:rPr>
+                <w:rFonts w:hint="eastAsia"/>
+                <w:noProof/>
                 <w:webHidden/>
               </w:rPr>
               <w:fldChar w:fldCharType="separate"/>
@@ -1563,12 +1594,14 @@
             <w:r>
               <w:rPr>
                 <w:rFonts w:hint="eastAsia"/>
-                <w:webHidden/>
-              </w:rPr>
-              <w:t>4</w:t>
-            </w:r>
-            <w:r>
-              <w:rPr>
+                <w:noProof/>
+                <w:webHidden/>
+              </w:rPr>
+              <w:t>5</w:t>
+            </w:r>
+            <w:r>
+              <w:rPr>
+                <w:noProof/>
                 <w:webHidden/>
               </w:rPr>
               <w:fldChar w:fldCharType="end"/>
@@ -1591,7 +1624,7 @@
               <w14:ligatures w14:val="standardContextual"/>
             </w:rPr>
           </w:pPr>
-          <w:hyperlink w:anchor="_Toc138332030" w:history="1">
+          <w:hyperlink w:anchor="_Toc139011383" w:history="1">
             <w:r>
               <w:rPr>
                 <w:rStyle w:val="Hyperlink"/>
@@ -1618,7 +1651,7 @@
                 <w:noProof/>
                 <w:webHidden/>
               </w:rPr>
-              <w:instrText xml:space="preserve"> PAGEREF _Toc138332030 \h </w:instrText>
+              <w:instrText xml:space="preserve"> PAGEREF _Toc139011383 \h </w:instrText>
             </w:r>
             <w:r>
               <w:rPr>
@@ -1640,7 +1673,7 @@
                 <w:noProof/>
                 <w:webHidden/>
               </w:rPr>
-              <w:t>5</w:t>
+              <w:t>6</w:t>
             </w:r>
             <w:r>
               <w:rPr>
@@ -1663,7 +1696,7 @@
               <w14:ligatures w14:val="standardContextual"/>
             </w:rPr>
           </w:pPr>
-          <w:hyperlink w:anchor="_Toc138332031" w:history="1">
+          <w:hyperlink w:anchor="_Toc139011384" w:history="1">
             <w:r>
               <w:rPr>
                 <w:rStyle w:val="Hyperlink"/>
@@ -1686,7 +1719,7 @@
               <w:rPr>
                 <w:webHidden/>
               </w:rPr>
-              <w:instrText xml:space="preserve"> PAGEREF _Toc138332031 \h </w:instrText>
+              <w:instrText xml:space="preserve"> PAGEREF _Toc139011384 \h </w:instrText>
             </w:r>
             <w:r>
               <w:rPr>
@@ -1705,7 +1738,7 @@
                 <w:rFonts w:hint="eastAsia"/>
                 <w:webHidden/>
               </w:rPr>
-              <w:t>5</w:t>
+              <w:t>6</w:t>
             </w:r>
             <w:r>
               <w:rPr>
@@ -1727,7 +1760,7 @@
               <w14:ligatures w14:val="standardContextual"/>
             </w:rPr>
           </w:pPr>
-          <w:hyperlink w:anchor="_Toc138332032" w:history="1">
+          <w:hyperlink w:anchor="_Toc139011385" w:history="1">
             <w:r>
               <w:rPr>
                 <w:rStyle w:val="Hyperlink"/>
@@ -1750,7 +1783,7 @@
               <w:rPr>
                 <w:webHidden/>
               </w:rPr>
-              <w:instrText xml:space="preserve"> PAGEREF _Toc138332032 \h </w:instrText>
+              <w:instrText xml:space="preserve"> PAGEREF _Toc139011385 \h </w:instrText>
             </w:r>
             <w:r>
               <w:rPr>
@@ -1769,7 +1802,7 @@
                 <w:rFonts w:hint="eastAsia"/>
                 <w:webHidden/>
               </w:rPr>
-              <w:t>5</w:t>
+              <w:t>6</w:t>
             </w:r>
             <w:r>
               <w:rPr>
@@ -1791,7 +1824,7 @@
               <w14:ligatures w14:val="standardContextual"/>
             </w:rPr>
           </w:pPr>
-          <w:hyperlink w:anchor="_Toc138332033" w:history="1">
+          <w:hyperlink w:anchor="_Toc139011386" w:history="1">
             <w:r>
               <w:rPr>
                 <w:rStyle w:val="Hyperlink"/>
@@ -1814,7 +1847,7 @@
               <w:rPr>
                 <w:webHidden/>
               </w:rPr>
-              <w:instrText xml:space="preserve"> PAGEREF _Toc138332033 \h </w:instrText>
+              <w:instrText xml:space="preserve"> PAGEREF _Toc139011386 \h </w:instrText>
             </w:r>
             <w:r>
               <w:rPr>
@@ -1833,7 +1866,7 @@
                 <w:rFonts w:hint="eastAsia"/>
                 <w:webHidden/>
               </w:rPr>
-              <w:t>5</w:t>
+              <w:t>6</w:t>
             </w:r>
             <w:r>
               <w:rPr>
@@ -1855,7 +1888,7 @@
               <w14:ligatures w14:val="standardContextual"/>
             </w:rPr>
           </w:pPr>
-          <w:hyperlink w:anchor="_Toc138332034" w:history="1">
+          <w:hyperlink w:anchor="_Toc139011387" w:history="1">
             <w:r>
               <w:rPr>
                 <w:rStyle w:val="Hyperlink"/>
@@ -1878,7 +1911,7 @@
               <w:rPr>
                 <w:webHidden/>
               </w:rPr>
-              <w:instrText xml:space="preserve"> PAGEREF _Toc138332034 \h </w:instrText>
+              <w:instrText xml:space="preserve"> PAGEREF _Toc139011387 \h </w:instrText>
             </w:r>
             <w:r>
               <w:rPr>
@@ -1897,7 +1930,7 @@
                 <w:rFonts w:hint="eastAsia"/>
                 <w:webHidden/>
               </w:rPr>
-              <w:t>5</w:t>
+              <w:t>6</w:t>
             </w:r>
             <w:r>
               <w:rPr>
@@ -1923,13 +1956,13 @@
               <w14:ligatures w14:val="standardContextual"/>
             </w:rPr>
           </w:pPr>
-          <w:hyperlink w:anchor="_Toc138332035" w:history="1">
+          <w:hyperlink w:anchor="_Toc139011388" w:history="1">
             <w:r>
               <w:rPr>
                 <w:rStyle w:val="Hyperlink"/>
                 <w:noProof/>
               </w:rPr>
-              <w:t>Project Management and Development Sttegy</w:t>
+              <w:t>Project Management and Development Strategy</w:t>
             </w:r>
             <w:r>
               <w:rPr>
@@ -1950,7 +1983,7 @@
                 <w:noProof/>
                 <w:webHidden/>
               </w:rPr>
-              <w:instrText xml:space="preserve"> PAGEREF _Toc138332035 \h </w:instrText>
+              <w:instrText xml:space="preserve"> PAGEREF _Toc139011388 \h </w:instrText>
             </w:r>
             <w:r>
               <w:rPr>
@@ -1972,7 +2005,7 @@
                 <w:noProof/>
                 <w:webHidden/>
               </w:rPr>
-              <w:t>5</w:t>
+              <w:t>7</w:t>
             </w:r>
             <w:r>
               <w:rPr>
@@ -1995,7 +2028,7 @@
               <w14:ligatures w14:val="standardContextual"/>
             </w:rPr>
           </w:pPr>
-          <w:hyperlink w:anchor="_Toc138332036" w:history="1">
+          <w:hyperlink w:anchor="_Toc139011389" w:history="1">
             <w:r>
               <w:rPr>
                 <w:rStyle w:val="Hyperlink"/>
@@ -2018,7 +2051,7 @@
               <w:rPr>
                 <w:webHidden/>
               </w:rPr>
-              <w:instrText xml:space="preserve"> PAGEREF _Toc138332036 \h </w:instrText>
+              <w:instrText xml:space="preserve"> PAGEREF _Toc139011389 \h </w:instrText>
             </w:r>
             <w:r>
               <w:rPr>
@@ -2037,7 +2070,7 @@
                 <w:rFonts w:hint="eastAsia"/>
                 <w:webHidden/>
               </w:rPr>
-              <w:t>5</w:t>
+              <w:t>7</w:t>
             </w:r>
             <w:r>
               <w:rPr>
@@ -2059,7 +2092,7 @@
               <w14:ligatures w14:val="standardContextual"/>
             </w:rPr>
           </w:pPr>
-          <w:hyperlink w:anchor="_Toc138332037" w:history="1">
+          <w:hyperlink w:anchor="_Toc139011390" w:history="1">
             <w:r>
               <w:rPr>
                 <w:rStyle w:val="Hyperlink"/>
@@ -2082,7 +2115,7 @@
               <w:rPr>
                 <w:webHidden/>
               </w:rPr>
-              <w:instrText xml:space="preserve"> PAGEREF _Toc138332037 \h </w:instrText>
+              <w:instrText xml:space="preserve"> PAGEREF _Toc139011390 \h </w:instrText>
             </w:r>
             <w:r>
               <w:rPr>
@@ -2101,7 +2134,7 @@
                 <w:rFonts w:hint="eastAsia"/>
                 <w:webHidden/>
               </w:rPr>
-              <w:t>5</w:t>
+              <w:t>7</w:t>
             </w:r>
             <w:r>
               <w:rPr>
@@ -2123,7 +2156,7 @@
               <w14:ligatures w14:val="standardContextual"/>
             </w:rPr>
           </w:pPr>
-          <w:hyperlink w:anchor="_Toc138332038" w:history="1">
+          <w:hyperlink w:anchor="_Toc139011391" w:history="1">
             <w:r>
               <w:rPr>
                 <w:rStyle w:val="Hyperlink"/>
@@ -2146,7 +2179,7 @@
               <w:rPr>
                 <w:webHidden/>
               </w:rPr>
-              <w:instrText xml:space="preserve"> PAGEREF _Toc138332038 \h </w:instrText>
+              <w:instrText xml:space="preserve"> PAGEREF _Toc139011391 \h </w:instrText>
             </w:r>
             <w:r>
               <w:rPr>
@@ -2165,7 +2198,7 @@
                 <w:rFonts w:hint="eastAsia"/>
                 <w:webHidden/>
               </w:rPr>
-              <w:t>5</w:t>
+              <w:t>7</w:t>
             </w:r>
             <w:r>
               <w:rPr>
@@ -2191,7 +2224,7 @@
               <w14:ligatures w14:val="standardContextual"/>
             </w:rPr>
           </w:pPr>
-          <w:hyperlink w:anchor="_Toc138332039" w:history="1">
+          <w:hyperlink w:anchor="_Toc139011392" w:history="1">
             <w:r>
               <w:rPr>
                 <w:rStyle w:val="Hyperlink"/>
@@ -2218,7 +2251,7 @@
                 <w:noProof/>
                 <w:webHidden/>
               </w:rPr>
-              <w:instrText xml:space="preserve"> PAGEREF _Toc138332039 \h </w:instrText>
+              <w:instrText xml:space="preserve"> PAGEREF _Toc139011392 \h </w:instrText>
             </w:r>
             <w:r>
               <w:rPr>
@@ -2240,7 +2273,7 @@
                 <w:noProof/>
                 <w:webHidden/>
               </w:rPr>
-              <w:t>5</w:t>
+              <w:t>8</w:t>
             </w:r>
             <w:r>
               <w:rPr>
@@ -2263,7 +2296,7 @@
               <w14:ligatures w14:val="standardContextual"/>
             </w:rPr>
           </w:pPr>
-          <w:hyperlink w:anchor="_Toc138332040" w:history="1">
+          <w:hyperlink w:anchor="_Toc139011393" w:history="1">
             <w:r>
               <w:rPr>
                 <w:rStyle w:val="Hyperlink"/>
@@ -2286,7 +2319,7 @@
               <w:rPr>
                 <w:webHidden/>
               </w:rPr>
-              <w:instrText xml:space="preserve"> PAGEREF _Toc138332040 \h </w:instrText>
+              <w:instrText xml:space="preserve"> PAGEREF _Toc139011393 \h </w:instrText>
             </w:r>
             <w:r>
               <w:rPr>
@@ -2305,7 +2338,7 @@
                 <w:rFonts w:hint="eastAsia"/>
                 <w:webHidden/>
               </w:rPr>
-              <w:t>5</w:t>
+              <w:t>8</w:t>
             </w:r>
             <w:r>
               <w:rPr>
@@ -2327,7 +2360,7 @@
               <w14:ligatures w14:val="standardContextual"/>
             </w:rPr>
           </w:pPr>
-          <w:hyperlink w:anchor="_Toc138332041" w:history="1">
+          <w:hyperlink w:anchor="_Toc139011394" w:history="1">
             <w:r>
               <w:rPr>
                 <w:rStyle w:val="Hyperlink"/>
@@ -2350,7 +2383,7 @@
               <w:rPr>
                 <w:webHidden/>
               </w:rPr>
-              <w:instrText xml:space="preserve"> PAGEREF _Toc138332041 \h </w:instrText>
+              <w:instrText xml:space="preserve"> PAGEREF _Toc139011394 \h </w:instrText>
             </w:r>
             <w:r>
               <w:rPr>
@@ -2369,7 +2402,7 @@
                 <w:rFonts w:hint="eastAsia"/>
                 <w:webHidden/>
               </w:rPr>
-              <w:t>5</w:t>
+              <w:t>8</w:t>
             </w:r>
             <w:r>
               <w:rPr>
@@ -2395,7 +2428,7 @@
               <w14:ligatures w14:val="standardContextual"/>
             </w:rPr>
           </w:pPr>
-          <w:hyperlink w:anchor="_Toc138332042" w:history="1">
+          <w:hyperlink w:anchor="_Toc139011395" w:history="1">
             <w:r>
               <w:rPr>
                 <w:rStyle w:val="Hyperlink"/>
@@ -2422,7 +2455,7 @@
                 <w:noProof/>
                 <w:webHidden/>
               </w:rPr>
-              <w:instrText xml:space="preserve"> PAGEREF _Toc138332042 \h </w:instrText>
+              <w:instrText xml:space="preserve"> PAGEREF _Toc139011395 \h </w:instrText>
             </w:r>
             <w:r>
               <w:rPr>
@@ -2444,7 +2477,7 @@
                 <w:noProof/>
                 <w:webHidden/>
               </w:rPr>
-              <w:t>6</w:t>
+              <w:t>10</w:t>
             </w:r>
             <w:r>
               <w:rPr>
@@ -2467,7 +2500,7 @@
               <w14:ligatures w14:val="standardContextual"/>
             </w:rPr>
           </w:pPr>
-          <w:hyperlink w:anchor="_Toc138332043" w:history="1">
+          <w:hyperlink w:anchor="_Toc139011396" w:history="1">
             <w:r>
               <w:rPr>
                 <w:rStyle w:val="Hyperlink"/>
@@ -2490,7 +2523,7 @@
               <w:rPr>
                 <w:webHidden/>
               </w:rPr>
-              <w:instrText xml:space="preserve"> PAGEREF _Toc138332043 \h </w:instrText>
+              <w:instrText xml:space="preserve"> PAGEREF _Toc139011396 \h </w:instrText>
             </w:r>
             <w:r>
               <w:rPr>
@@ -2509,7 +2542,7 @@
                 <w:rFonts w:hint="eastAsia"/>
                 <w:webHidden/>
               </w:rPr>
-              <w:t>6</w:t>
+              <w:t>10</w:t>
             </w:r>
             <w:r>
               <w:rPr>
@@ -2531,7 +2564,7 @@
               <w14:ligatures w14:val="standardContextual"/>
             </w:rPr>
           </w:pPr>
-          <w:hyperlink w:anchor="_Toc138332044" w:history="1">
+          <w:hyperlink w:anchor="_Toc139011397" w:history="1">
             <w:r>
               <w:rPr>
                 <w:rStyle w:val="Hyperlink"/>
@@ -2554,7 +2587,7 @@
               <w:rPr>
                 <w:webHidden/>
               </w:rPr>
-              <w:instrText xml:space="preserve"> PAGEREF _Toc138332044 \h </w:instrText>
+              <w:instrText xml:space="preserve"> PAGEREF _Toc139011397 \h </w:instrText>
             </w:r>
             <w:r>
               <w:rPr>
@@ -2573,7 +2606,7 @@
                 <w:rFonts w:hint="eastAsia"/>
                 <w:webHidden/>
               </w:rPr>
-              <w:t>6</w:t>
+              <w:t>10</w:t>
             </w:r>
             <w:r>
               <w:rPr>
@@ -2595,7 +2628,7 @@
               <w14:ligatures w14:val="standardContextual"/>
             </w:rPr>
           </w:pPr>
-          <w:hyperlink w:anchor="_Toc138332045" w:history="1">
+          <w:hyperlink w:anchor="_Toc139011398" w:history="1">
             <w:r>
               <w:rPr>
                 <w:rStyle w:val="Hyperlink"/>
@@ -2618,7 +2651,7 @@
               <w:rPr>
                 <w:webHidden/>
               </w:rPr>
-              <w:instrText xml:space="preserve"> PAGEREF _Toc138332045 \h </w:instrText>
+              <w:instrText xml:space="preserve"> PAGEREF _Toc139011398 \h </w:instrText>
             </w:r>
             <w:r>
               <w:rPr>
@@ -2637,7 +2670,7 @@
                 <w:rFonts w:hint="eastAsia"/>
                 <w:webHidden/>
               </w:rPr>
-              <w:t>6</w:t>
+              <w:t>10</w:t>
             </w:r>
             <w:r>
               <w:rPr>
@@ -2659,7 +2692,7 @@
               <w14:ligatures w14:val="standardContextual"/>
             </w:rPr>
           </w:pPr>
-          <w:hyperlink w:anchor="_Toc138332046" w:history="1">
+          <w:hyperlink w:anchor="_Toc139011399" w:history="1">
             <w:r>
               <w:rPr>
                 <w:rStyle w:val="Hyperlink"/>
@@ -2682,7 +2715,7 @@
               <w:rPr>
                 <w:webHidden/>
               </w:rPr>
-              <w:instrText xml:space="preserve"> PAGEREF _Toc138332046 \h </w:instrText>
+              <w:instrText xml:space="preserve"> PAGEREF _Toc139011399 \h </w:instrText>
             </w:r>
             <w:r>
               <w:rPr>
@@ -2701,7 +2734,7 @@
                 <w:rFonts w:hint="eastAsia"/>
                 <w:webHidden/>
               </w:rPr>
-              <w:t>6</w:t>
+              <w:t>10</w:t>
             </w:r>
             <w:r>
               <w:rPr>
@@ -2727,7 +2760,7 @@
               <w14:ligatures w14:val="standardContextual"/>
             </w:rPr>
           </w:pPr>
-          <w:hyperlink w:anchor="_Toc138332047" w:history="1">
+          <w:hyperlink w:anchor="_Toc139011400" w:history="1">
             <w:r>
               <w:rPr>
                 <w:rStyle w:val="Hyperlink"/>
@@ -2754,7 +2787,7 @@
                 <w:noProof/>
                 <w:webHidden/>
               </w:rPr>
-              <w:instrText xml:space="preserve"> PAGEREF _Toc138332047 \h </w:instrText>
+              <w:instrText xml:space="preserve"> PAGEREF _Toc139011400 \h </w:instrText>
             </w:r>
             <w:r>
               <w:rPr>
@@ -2776,7 +2809,7 @@
                 <w:noProof/>
                 <w:webHidden/>
               </w:rPr>
-              <w:t>6</w:t>
+              <w:t>11</w:t>
             </w:r>
             <w:r>
               <w:rPr>
@@ -2799,7 +2832,7 @@
               <w14:ligatures w14:val="standardContextual"/>
             </w:rPr>
           </w:pPr>
-          <w:hyperlink w:anchor="_Toc138332048" w:history="1">
+          <w:hyperlink w:anchor="_Toc139011401" w:history="1">
             <w:r>
               <w:rPr>
                 <w:rStyle w:val="Hyperlink"/>
@@ -2822,7 +2855,7 @@
               <w:rPr>
                 <w:webHidden/>
               </w:rPr>
-              <w:instrText xml:space="preserve"> PAGEREF _Toc138332048 \h </w:instrText>
+              <w:instrText xml:space="preserve"> PAGEREF _Toc139011401 \h </w:instrText>
             </w:r>
             <w:r>
               <w:rPr>
@@ -2841,7 +2874,7 @@
                 <w:rFonts w:hint="eastAsia"/>
                 <w:webHidden/>
               </w:rPr>
-              <w:t>6</w:t>
+              <w:t>11</w:t>
             </w:r>
             <w:r>
               <w:rPr>
@@ -2863,7 +2896,7 @@
               <w14:ligatures w14:val="standardContextual"/>
             </w:rPr>
           </w:pPr>
-          <w:hyperlink w:anchor="_Toc138332049" w:history="1">
+          <w:hyperlink w:anchor="_Toc139011402" w:history="1">
             <w:r>
               <w:rPr>
                 <w:rStyle w:val="Hyperlink"/>
@@ -2886,7 +2919,7 @@
               <w:rPr>
                 <w:webHidden/>
               </w:rPr>
-              <w:instrText xml:space="preserve"> PAGEREF _Toc138332049 \h </w:instrText>
+              <w:instrText xml:space="preserve"> PAGEREF _Toc139011402 \h </w:instrText>
             </w:r>
             <w:r>
               <w:rPr>
@@ -2905,7 +2938,7 @@
                 <w:rFonts w:hint="eastAsia"/>
                 <w:webHidden/>
               </w:rPr>
-              <w:t>6</w:t>
+              <w:t>11</w:t>
             </w:r>
             <w:r>
               <w:rPr>
@@ -2927,7 +2960,7 @@
               <w14:ligatures w14:val="standardContextual"/>
             </w:rPr>
           </w:pPr>
-          <w:hyperlink w:anchor="_Toc138332050" w:history="1">
+          <w:hyperlink w:anchor="_Toc139011403" w:history="1">
             <w:r>
               <w:rPr>
                 <w:rStyle w:val="Hyperlink"/>
@@ -2950,7 +2983,7 @@
               <w:rPr>
                 <w:webHidden/>
               </w:rPr>
-              <w:instrText xml:space="preserve"> PAGEREF _Toc138332050 \h </w:instrText>
+              <w:instrText xml:space="preserve"> PAGEREF _Toc139011403 \h </w:instrText>
             </w:r>
             <w:r>
               <w:rPr>
@@ -2969,7 +3002,7 @@
                 <w:rFonts w:hint="eastAsia"/>
                 <w:webHidden/>
               </w:rPr>
-              <w:t>6</w:t>
+              <w:t>11</w:t>
             </w:r>
             <w:r>
               <w:rPr>
@@ -2991,7 +3024,7 @@
               <w14:ligatures w14:val="standardContextual"/>
             </w:rPr>
           </w:pPr>
-          <w:hyperlink w:anchor="_Toc138332051" w:history="1">
+          <w:hyperlink w:anchor="_Toc139011404" w:history="1">
             <w:r>
               <w:rPr>
                 <w:rStyle w:val="Hyperlink"/>
@@ -3014,7 +3047,7 @@
               <w:rPr>
                 <w:webHidden/>
               </w:rPr>
-              <w:instrText xml:space="preserve"> PAGEREF _Toc138332051 \h </w:instrText>
+              <w:instrText xml:space="preserve"> PAGEREF _Toc139011404 \h </w:instrText>
             </w:r>
             <w:r>
               <w:rPr>
@@ -3033,7 +3066,7 @@
                 <w:rFonts w:hint="eastAsia"/>
                 <w:webHidden/>
               </w:rPr>
-              <w:t>6</w:t>
+              <w:t>11</w:t>
             </w:r>
             <w:r>
               <w:rPr>
@@ -3044,6 +3077,87 @@
           </w:hyperlink>
         </w:p>
         <w:p>
+          <w:pPr>
+            <w:pStyle w:val="TOC1"/>
+            <w:tabs>
+              <w:tab w:val="right" w:leader="dot" w:pos="9628"/>
+            </w:tabs>
+            <w:rPr>
+              <w:rFonts w:asciiTheme="minorHAnsi" w:eastAsiaTheme="minorEastAsia" w:hAnsiTheme="minorHAnsi" w:cstheme="minorBidi"/>
+              <w:noProof/>
+              <w:kern w:val="2"/>
+              <w:sz w:val="22"/>
+              <w:szCs w:val="22"/>
+              <w:lang w:eastAsia="en-GB" w:bidi="ar-SA"/>
+              <w14:ligatures w14:val="standardContextual"/>
+            </w:rPr>
+          </w:pPr>
+          <w:hyperlink w:anchor="_Toc139011405" w:history="1">
+            <w:r>
+              <w:rPr>
+                <w:rStyle w:val="Hyperlink"/>
+                <w:noProof/>
+              </w:rPr>
+              <w:t>References</w:t>
+            </w:r>
+            <w:r>
+              <w:rPr>
+                <w:noProof/>
+                <w:webHidden/>
+              </w:rPr>
+              <w:tab/>
+            </w:r>
+            <w:r>
+              <w:rPr>
+                <w:noProof/>
+                <w:webHidden/>
+              </w:rPr>
+              <w:fldChar w:fldCharType="begin"/>
+            </w:r>
+            <w:r>
+              <w:rPr>
+                <w:noProof/>
+                <w:webHidden/>
+              </w:rPr>
+              <w:instrText xml:space="preserve"> PAGEREF _Toc139011405 \h </w:instrText>
+            </w:r>
+            <w:r>
+              <w:rPr>
+                <w:noProof/>
+                <w:webHidden/>
+              </w:rPr>
+            </w:r>
+            <w:r>
+              <w:rPr>
+                <w:rFonts w:hint="eastAsia"/>
+                <w:noProof/>
+                <w:webHidden/>
+              </w:rPr>
+              <w:fldChar w:fldCharType="separate"/>
+            </w:r>
+            <w:r>
+              <w:rPr>
+                <w:rFonts w:hint="eastAsia"/>
+                <w:noProof/>
+                <w:webHidden/>
+              </w:rPr>
+              <w:t>12</w:t>
+            </w:r>
+            <w:r>
+              <w:rPr>
+                <w:noProof/>
+                <w:webHidden/>
+              </w:rPr>
+              <w:fldChar w:fldCharType="end"/>
+            </w:r>
+          </w:hyperlink>
+        </w:p>
+        <w:p>
+          <w:pPr>
+            <w:rPr>
+              <w:rFonts w:hint="eastAsia"/>
+            </w:rPr>
+          </w:pPr>
           <w:r>
             <w:rPr>
               <w:b/>
@@ -3071,6 +3185,9 @@
     <w:p>
       <w:pPr>
         <w:pStyle w:val="Textbody"/>
+        <w:rPr>
+          <w:rFonts w:hint="eastAsia"/>
+        </w:rPr>
       </w:pPr>
     </w:p>
     <w:p>
@@ -3080,7 +3197,7 @@
           <w:rFonts w:hint="eastAsia"/>
         </w:rPr>
       </w:pPr>
-      <w:bookmarkStart w:id="0" w:name="_Toc138332024"/>
+      <w:bookmarkStart w:id="0" w:name="_Toc139011377"/>
       <w:r>
         <w:t>Managing Software Development Projects</w:t>
       </w:r>
@@ -3093,7 +3210,7 @@
           <w:rFonts w:hint="eastAsia"/>
         </w:rPr>
       </w:pPr>
-      <w:bookmarkStart w:id="1" w:name="_Toc138332025"/>
+      <w:bookmarkStart w:id="1" w:name="_Toc139011378"/>
       <w:r>
         <w:t>A Comparison of Common Development Strategies (SB)</w:t>
       </w:r>
@@ -3120,7 +3237,7 @@
           <w:bCs/>
         </w:rPr>
       </w:pPr>
-      <w:bookmarkStart w:id="2" w:name="_Toc138332026"/>
+      <w:bookmarkStart w:id="2" w:name="_Toc139011379"/>
       <w:r>
         <w:rPr>
           <w:b/>
@@ -3140,13 +3257,64 @@
       <w:r>
         <w:t xml:space="preserve">The waterfall method which can also be known as the ‘V’ method is one of the most established </w:t>
       </w:r>
-      <w:proofErr w:type="gramStart"/>
       <w:r>
         <w:t>way</w:t>
       </w:r>
-      <w:proofErr w:type="gramEnd"/>
-      <w:r>
-        <w:t xml:space="preserve"> of carrying out software engineering development. It was coined in the 1970s by Dr. Winston W. Royce (https://herts.instructure.com/courses/104211/files/7255858?module_item_id=3173003). It is a methodology that adopts a sequential approach to development meaning you are required to complete a stage of the development before moving on to the next stage. V methodology is an expansion on the standard Waterfall methodology that mitigates some of the disadvantages of the Waterfall methodology.</w:t>
+      <w:r>
+        <w:rPr>
+          <w:rFonts w:hint="eastAsia"/>
+        </w:rPr>
+        <w:t>s</w:t>
+      </w:r>
+      <w:r>
+        <w:t xml:space="preserve"> of carrying out software engineering development. It was coined in the 1970s by Dr. Winston W. Royce</w:t>
+      </w:r>
+      <w:r>
+        <w:t xml:space="preserve"> </w:t>
+      </w:r>
+      <w:sdt>
+        <w:sdtPr>
+          <w:id w:val="844817678"/>
+          <w:citation/>
+        </w:sdtPr>
+        <w:sdtContent>
+          <w:r>
+            <w:rPr>
+              <w:rFonts w:hint="eastAsia"/>
+            </w:rPr>
+            <w:fldChar w:fldCharType="begin"/>
+          </w:r>
+          <w:r>
+            <w:rPr>
+              <w:rFonts w:hint="eastAsia"/>
+            </w:rPr>
+            <w:instrText xml:space="preserve">CITATION DrW70 \l 2057 </w:instrText>
+          </w:r>
+          <w:r>
+            <w:rPr>
+              <w:rFonts w:hint="eastAsia"/>
+            </w:rPr>
+            <w:fldChar w:fldCharType="separate"/>
+          </w:r>
+          <w:r>
+            <w:rPr>
+              <w:noProof/>
+            </w:rPr>
+            <w:t>(Royce, 1970)</w:t>
+          </w:r>
+          <w:r>
+            <w:rPr>
+              <w:rFonts w:hint="eastAsia"/>
+            </w:rPr>
+            <w:fldChar w:fldCharType="end"/>
+          </w:r>
+        </w:sdtContent>
+      </w:sdt>
+      <w:r>
+        <w:t>.</w:t>
+      </w:r>
+      <w:r>
+        <w:t xml:space="preserve"> It is a methodology that adopts a sequential approach to development meaning you are required to complete a stage of the development before moving on to the next stage. V methodology is an expansion on the standard Waterfall methodology that mitigates some of the disadvantages of the Waterfall methodology.</w:t>
       </w:r>
     </w:p>
     <w:p>
@@ -3240,8 +3408,11 @@
         </w:rPr>
       </w:pPr>
       <w:r>
+        <w:t xml:space="preserve">The Waterfall methodology is usually the most intensive when it comes to documentation. This can be an advantage for projects that have to be well documented or researched, such as in safety </w:t>
+      </w:r>
+      <w:r>
         <w:lastRenderedPageBreak/>
-        <w:t>The Waterfall methodology is usually the most intensive when it comes to documentation. This can be an advantage for projects that have to be well documented or researched, such as in safety critical systems. But it can be a disadvantage for small team projects that don’t require a lot of documentation or for a project which needs to be very reactive to requirements changes.</w:t>
+        <w:t>critical systems. But it can be a disadvantage for small team projects that don’t require a lot of documentation or for a project which needs to be very reactive to requirements changes.</w:t>
       </w:r>
     </w:p>
     <w:p>
@@ -3262,7 +3433,7 @@
           <w:rFonts w:hint="eastAsia"/>
         </w:rPr>
       </w:pPr>
-      <w:bookmarkStart w:id="3" w:name="_Toc138332027"/>
+      <w:bookmarkStart w:id="3" w:name="_Toc139011380"/>
       <w:r>
         <w:t>Agile</w:t>
       </w:r>
@@ -3282,155 +3453,69 @@
     <w:p>
       <w:pPr>
         <w:pStyle w:val="Textbody"/>
-        <w:rPr>
-          <w:rFonts w:hint="eastAsia"/>
-        </w:rPr>
       </w:pPr>
       <w:r>
         <w:t xml:space="preserve"> Agile methods rely on a lot of interaction with the customer which can add a lot of value to the development of the product as it allows for the customer to offer constant feedback on what they actually want as a product. The downside of this is if a customer is not responsive it can leave the team ‘in the dark’ with development and cause delays.</w:t>
       </w:r>
-    </w:p>
-    <w:p>
-      <w:pPr>
-        <w:pStyle w:val="Heading3"/>
-        <w:rPr>
-          <w:rFonts w:hint="eastAsia"/>
-        </w:rPr>
-      </w:pPr>
-      <w:bookmarkStart w:id="4" w:name="_Toc138332028"/>
-      <w:r>
-        <w:t>Boehm Spiral</w:t>
-      </w:r>
-      <w:bookmarkEnd w:id="4"/>
-    </w:p>
-    <w:p>
-      <w:pPr>
-        <w:pStyle w:val="Textbody"/>
-        <w:rPr>
-          <w:rFonts w:hint="eastAsia"/>
-        </w:rPr>
-      </w:pPr>
-      <w:r>
-        <w:t xml:space="preserve"> The Boehm Spiral is a type of iterative development strategy, developed by Barry </w:t>
-      </w:r>
-      <w:proofErr w:type="spellStart"/>
-      <w:proofErr w:type="gramStart"/>
-      <w:r>
-        <w:t>W.Boemn</w:t>
-      </w:r>
-      <w:proofErr w:type="spellEnd"/>
-      <w:proofErr w:type="gramEnd"/>
-      <w:r>
-        <w:t xml:space="preserve"> (</w:t>
-      </w:r>
-      <w:hyperlink r:id="rId10" w:history="1">
-        <w:r>
-          <w:t>https://ultimatesdlc.com/spiral-model/</w:t>
-        </w:r>
-      </w:hyperlink>
-      <w:r>
-        <w:t xml:space="preserve">). It is a model of development that works on carrying out 4 stages in an iterative way till the final product is developed. The four Stages are Determine Objectives, Identify and Resolve Risks, Development and Test and Plan </w:t>
-      </w:r>
-      <w:proofErr w:type="gramStart"/>
-      <w:r>
-        <w:t>The</w:t>
-      </w:r>
-      <w:proofErr w:type="gramEnd"/>
-      <w:r>
-        <w:t xml:space="preserve"> Next Iteration.</w:t>
-      </w:r>
-    </w:p>
-    <w:p>
-      <w:pPr>
-        <w:pStyle w:val="Textbody"/>
-        <w:rPr>
-          <w:rFonts w:hint="eastAsia"/>
-        </w:rPr>
-      </w:pPr>
-      <w:r>
-        <w:t>This development strategy allows for larger projects to be broken down into smaller chunks that can be defined and then developed 1 after the other. Allowing a smaller team to develop a bigger system without getting overwhelmed or having to define the entire system at the start of the project.</w:t>
-      </w:r>
-    </w:p>
-    <w:p>
-      <w:pPr>
-        <w:pStyle w:val="Textbody"/>
-        <w:rPr>
-          <w:rFonts w:hint="eastAsia"/>
-        </w:rPr>
-      </w:pPr>
-    </w:p>
-    <w:p>
-      <w:pPr>
-        <w:pStyle w:val="Textbody"/>
-        <w:rPr>
-          <w:rFonts w:hint="eastAsia"/>
-        </w:rPr>
-      </w:pPr>
     </w:p>
     <w:p>
       <w:pPr>
         <w:pStyle w:val="Textbody"/>
         <w:jc w:val="center"/>
-        <w:rPr>
-          <w:rFonts w:hint="eastAsia"/>
-        </w:rPr>
       </w:pPr>
       <w:r>
         <w:rPr>
           <w:noProof/>
         </w:rPr>
-        <w:lastRenderedPageBreak/>
         <w:drawing>
-          <wp:anchor distT="0" distB="0" distL="114300" distR="114300" simplePos="0" relativeHeight="251656704" behindDoc="0" locked="0" layoutInCell="1" allowOverlap="1" wp14:anchorId="7669FE5B" wp14:editId="5B4FDCD2">
-            <wp:simplePos x="0" y="0"/>
-            <wp:positionH relativeFrom="column">
-              <wp:align>center</wp:align>
-            </wp:positionH>
-            <wp:positionV relativeFrom="paragraph">
-              <wp:align>top</wp:align>
-            </wp:positionV>
-            <wp:extent cx="6120000" cy="4589640"/>
-            <wp:effectExtent l="0" t="0" r="0" b="1410"/>
-            <wp:wrapSquare wrapText="bothSides"/>
-            <wp:docPr id="231419613" name="Image2"/>
-            <wp:cNvGraphicFramePr/>
+          <wp:inline distT="0" distB="0" distL="0" distR="0" wp14:anchorId="66BDD456" wp14:editId="053D3B8C">
+            <wp:extent cx="3933336" cy="3676650"/>
+            <wp:effectExtent l="0" t="0" r="0" b="0"/>
+            <wp:docPr id="774614719" name="Picture 4" descr="Best Agile Development Methodology &amp; Principles for 2023"/>
+            <wp:cNvGraphicFramePr>
+              <a:graphicFrameLocks xmlns:a="http://schemas.openxmlformats.org/drawingml/2006/main" noChangeAspect="1"/>
+            </wp:cNvGraphicFramePr>
             <a:graphic xmlns:a="http://schemas.openxmlformats.org/drawingml/2006/main">
               <a:graphicData uri="http://schemas.openxmlformats.org/drawingml/2006/picture">
                 <pic:pic xmlns:pic="http://schemas.openxmlformats.org/drawingml/2006/picture">
                   <pic:nvPicPr>
-                    <pic:cNvPr id="0" name=""/>
-                    <pic:cNvPicPr/>
+                    <pic:cNvPr id="0" name="Picture 7" descr="Best Agile Development Methodology &amp; Principles for 2023"/>
+                    <pic:cNvPicPr>
+                      <a:picLocks noChangeAspect="1" noChangeArrowheads="1"/>
+                    </pic:cNvPicPr>
                   </pic:nvPicPr>
                   <pic:blipFill>
-                    <a:blip r:embed="rId11">
-                      <a:lum/>
-                      <a:alphaModFix/>
+                    <a:blip r:embed="rId10">
+                      <a:extLst>
+                        <a:ext uri="{28A0092B-C50C-407E-A947-70E740481C1C}">
+                          <a14:useLocalDpi xmlns:a14="http://schemas.microsoft.com/office/drawing/2010/main" val="0"/>
+                        </a:ext>
+                      </a:extLst>
                     </a:blip>
                     <a:srcRect/>
                     <a:stretch>
                       <a:fillRect/>
                     </a:stretch>
                   </pic:blipFill>
-                  <pic:spPr>
+                  <pic:spPr bwMode="auto">
                     <a:xfrm>
                       <a:off x="0" y="0"/>
-                      <a:ext cx="6120000" cy="4589640"/>
+                      <a:ext cx="3936009" cy="3679149"/>
                     </a:xfrm>
                     <a:prstGeom prst="rect">
                       <a:avLst/>
                     </a:prstGeom>
+                    <a:noFill/>
+                    <a:ln>
+                      <a:noFill/>
+                    </a:ln>
                   </pic:spPr>
                 </pic:pic>
               </a:graphicData>
             </a:graphic>
-          </wp:anchor>
+          </wp:inline>
         </w:drawing>
       </w:r>
-      <w:hyperlink r:id="rId12" w:history="1">
-        <w:r>
-          <w:t>https://ultimatesdlc.com/spiral-model/</w:t>
-        </w:r>
-      </w:hyperlink>
     </w:p>
     <w:p>
       <w:pPr>
@@ -3440,18 +3525,198 @@
           <w:rFonts w:hint="eastAsia"/>
         </w:rPr>
       </w:pPr>
+      <w:r>
+        <w:rPr>
+          <w:rFonts w:hint="eastAsia"/>
+        </w:rPr>
+        <w:t>https://project-management.com/agile-software-development-methodologies/</w:t>
+      </w:r>
+    </w:p>
+    <w:p>
+      <w:pPr>
+        <w:rPr>
+          <w:rFonts w:hint="eastAsia"/>
+        </w:rPr>
+      </w:pPr>
+      <w:r>
+        <w:rPr>
+          <w:rFonts w:hint="eastAsia"/>
+        </w:rPr>
+        <w:br w:type="page"/>
+      </w:r>
+    </w:p>
+    <w:p>
+      <w:pPr>
+        <w:pStyle w:val="Textbody"/>
+        <w:rPr>
+          <w:rFonts w:hint="eastAsia"/>
+        </w:rPr>
+      </w:pPr>
+    </w:p>
+    <w:p>
+      <w:pPr>
+        <w:pStyle w:val="Heading3"/>
+        <w:rPr>
+          <w:rFonts w:hint="eastAsia"/>
+        </w:rPr>
+      </w:pPr>
+      <w:bookmarkStart w:id="4" w:name="_Toc139011381"/>
+      <w:r>
+        <w:t>Boehm Spiral</w:t>
+      </w:r>
+      <w:bookmarkEnd w:id="4"/>
+    </w:p>
+    <w:p>
+      <w:pPr>
+        <w:pStyle w:val="Textbody"/>
+        <w:rPr>
+          <w:rFonts w:hint="eastAsia"/>
+        </w:rPr>
+      </w:pPr>
+      <w:r>
+        <w:t xml:space="preserve"> The Boehm Spiral is a type of iterative development strategy, developed by Barry </w:t>
+      </w:r>
+      <w:proofErr w:type="spellStart"/>
+      <w:proofErr w:type="gramStart"/>
+      <w:r>
+        <w:t>W.Boemn</w:t>
+      </w:r>
+      <w:proofErr w:type="spellEnd"/>
+      <w:proofErr w:type="gramEnd"/>
+      <w:r>
+        <w:t xml:space="preserve"> (</w:t>
+      </w:r>
+      <w:hyperlink r:id="rId11" w:history="1">
+        <w:r>
+          <w:t>https://ultimatesdlc.com/spiral-model/</w:t>
+        </w:r>
+      </w:hyperlink>
+      <w:r>
+        <w:t xml:space="preserve">). It is a model of development that works on carrying out 4 stages in an iterative way till the final product is developed. The four Stages are Determine Objectives, Identify and Resolve Risks, Development and Test and Plan </w:t>
+      </w:r>
+      <w:r>
+        <w:t>the</w:t>
+      </w:r>
+      <w:r>
+        <w:t xml:space="preserve"> Next Iteration.</w:t>
+      </w:r>
+    </w:p>
+    <w:p>
+      <w:pPr>
+        <w:pStyle w:val="Textbody"/>
+        <w:rPr>
+          <w:rFonts w:hint="eastAsia"/>
+        </w:rPr>
+      </w:pPr>
+      <w:r>
+        <w:t>This development strategy allows for larger projects to be broken down into smaller chunks that can be defined and then developed 1 after the other. Allowing a smaller team to develop a bigger system without getting overwhelmed or having to define the entire system at the start of the project.</w:t>
+      </w:r>
+      <w:r>
+        <w:t xml:space="preserve"> This development strategy can be considered a middle ground between waterfall and agile as it shares features of both</w:t>
+      </w:r>
+    </w:p>
+    <w:p>
+      <w:pPr>
+        <w:jc w:val="center"/>
+      </w:pPr>
+      <w:r>
+        <w:rPr>
+          <w:noProof/>
+        </w:rPr>
+        <w:drawing>
+          <wp:inline distT="0" distB="0" distL="0" distR="0" wp14:anchorId="57143186" wp14:editId="3C0E56BD">
+            <wp:extent cx="5876925" cy="5876925"/>
+            <wp:effectExtent l="0" t="0" r="9525" b="9525"/>
+            <wp:docPr id="2015383766" name="Picture 5" descr="The Spiral Model | Eternal Sunshine of the IS Mind"/>
+            <wp:cNvGraphicFramePr>
+              <a:graphicFrameLocks xmlns:a="http://schemas.openxmlformats.org/drawingml/2006/main" noChangeAspect="1"/>
+            </wp:cNvGraphicFramePr>
+            <a:graphic xmlns:a="http://schemas.openxmlformats.org/drawingml/2006/main">
+              <a:graphicData uri="http://schemas.openxmlformats.org/drawingml/2006/picture">
+                <pic:pic xmlns:pic="http://schemas.openxmlformats.org/drawingml/2006/picture">
+                  <pic:nvPicPr>
+                    <pic:cNvPr id="0" name="Picture 9" descr="The Spiral Model | Eternal Sunshine of the IS Mind"/>
+                    <pic:cNvPicPr>
+                      <a:picLocks noChangeAspect="1" noChangeArrowheads="1"/>
+                    </pic:cNvPicPr>
+                  </pic:nvPicPr>
+                  <pic:blipFill>
+                    <a:blip r:embed="rId12">
+                      <a:extLst>
+                        <a:ext uri="{28A0092B-C50C-407E-A947-70E740481C1C}">
+                          <a14:useLocalDpi xmlns:a14="http://schemas.microsoft.com/office/drawing/2010/main" val="0"/>
+                        </a:ext>
+                      </a:extLst>
+                    </a:blip>
+                    <a:srcRect/>
+                    <a:stretch>
+                      <a:fillRect/>
+                    </a:stretch>
+                  </pic:blipFill>
+                  <pic:spPr bwMode="auto">
+                    <a:xfrm>
+                      <a:off x="0" y="0"/>
+                      <a:ext cx="5876925" cy="5876925"/>
+                    </a:xfrm>
+                    <a:prstGeom prst="rect">
+                      <a:avLst/>
+                    </a:prstGeom>
+                    <a:noFill/>
+                    <a:ln>
+                      <a:noFill/>
+                    </a:ln>
+                  </pic:spPr>
+                </pic:pic>
+              </a:graphicData>
+            </a:graphic>
+          </wp:inline>
+        </w:drawing>
+      </w:r>
+    </w:p>
+    <w:p>
+      <w:pPr>
+        <w:jc w:val="center"/>
+        <w:rPr>
+          <w:rFonts w:hint="eastAsia"/>
+        </w:rPr>
+      </w:pPr>
+      <w:r>
+        <w:rPr>
+          <w:rFonts w:hint="eastAsia"/>
+        </w:rPr>
+        <w:t>https://eternalsunshineoftheismind.wordpress.com/2013/03/09/the-spiral-model-5/</w:t>
+      </w:r>
+      <w:r>
+        <w:rPr>
+          <w:rFonts w:hint="eastAsia"/>
+        </w:rPr>
+        <w:br w:type="page"/>
+      </w:r>
+    </w:p>
+    <w:p>
+      <w:pPr>
+        <w:pStyle w:val="Textbody"/>
+        <w:jc w:val="center"/>
+        <w:rPr>
+          <w:rFonts w:hint="eastAsia"/>
+        </w:rPr>
+      </w:pPr>
     </w:p>
     <w:p>
       <w:pPr>
         <w:pStyle w:val="Heading2"/>
         <w:rPr>
           <w:rFonts w:hint="eastAsia"/>
+          <w:b w:val="0"/>
+          <w:bCs w:val="0"/>
         </w:rPr>
       </w:pPr>
-      <w:bookmarkStart w:id="5" w:name="_Toc138332029"/>
+      <w:bookmarkStart w:id="5" w:name="_Toc139011382"/>
       <w:r>
         <w:rPr>
           <w:rStyle w:val="StrongEmphasis"/>
+          <w:b/>
+          <w:bCs/>
         </w:rPr>
         <w:t>Project Management Framework and Development Strategy (ALL/SB)</w:t>
       </w:r>
@@ -3460,6 +3725,73 @@
     <w:p>
       <w:pPr>
         <w:pStyle w:val="Textbody"/>
+      </w:pPr>
+      <w:r>
+        <w:t>The chosen development strategy for our project is using the Boehm Spiral. This is the most appropriate development strategy for our team as it allows us to break down the task into stages. This will work better for us as a smaller development team, meaning we can more confidently take on the work</w:t>
+      </w:r>
+      <w:r>
+        <w:t xml:space="preserve"> by splitting it into workable packages</w:t>
+      </w:r>
+      <w:r>
+        <w:t xml:space="preserve">. This strategy also allows us some level of flexibility in development and </w:t>
+      </w:r>
+      <w:r>
+        <w:t xml:space="preserve">derived </w:t>
+      </w:r>
+      <w:r>
+        <w:t>requirements change as we will be developing a number of prototypes through the development lifecycle</w:t>
+      </w:r>
+      <w:r>
+        <w:t xml:space="preserve"> where we can make adjustments to the original plans.</w:t>
+      </w:r>
+    </w:p>
+    <w:p>
+      <w:pPr>
+        <w:pStyle w:val="Textbody"/>
+      </w:pPr>
+      <w:r>
+        <w:t xml:space="preserve">Boehm spiral will also allow us to carry out a more continuous testing strategy as we will be testing </w:t>
+      </w:r>
+      <w:r>
+        <w:t xml:space="preserve">compared to if we used a waterfall method, for a small short-term project this works out more effective as we have a tighter time constraint so carrying out mass testing and bug fixing at the end of the project will not be possible. With a Boehm spiral we carry out a subset of testing and regression testing </w:t>
+      </w:r>
+      <w:r>
+        <w:t>at each prototype stage</w:t>
+      </w:r>
+      <w:r>
+        <w:t xml:space="preserve"> meaning</w:t>
+      </w:r>
+      <w:r>
+        <w:t xml:space="preserve"> there should be a more polished demonstration model</w:t>
+      </w:r>
+      <w:r>
+        <w:t xml:space="preserve"> at the end.</w:t>
+      </w:r>
+    </w:p>
+    <w:p>
+      <w:pPr>
+        <w:pStyle w:val="Textbody"/>
+      </w:pPr>
+      <w:r>
+        <w:t>The Agile methodology did not fit our development strategy as it relies on constant contact with the customer and feedback from them, which for our project will not always be available as we have been given set requirements at the beginning of the project.</w:t>
+      </w:r>
+    </w:p>
+    <w:p>
+      <w:pPr>
+        <w:rPr>
+          <w:rFonts w:hint="eastAsia"/>
+        </w:rPr>
+      </w:pPr>
+      <w:r>
+        <w:rPr>
+          <w:rFonts w:hint="eastAsia"/>
+        </w:rPr>
+        <w:br w:type="page"/>
+      </w:r>
+    </w:p>
+    <w:p>
+      <w:pPr>
+        <w:pStyle w:val="Textbody"/>
         <w:rPr>
           <w:rFonts w:hint="eastAsia"/>
         </w:rPr>
@@ -3472,9 +3804,8 @@
           <w:rFonts w:hint="eastAsia"/>
         </w:rPr>
       </w:pPr>
-      <w:bookmarkStart w:id="6" w:name="_Toc138332030"/>
-      <w:r>
-        <w:lastRenderedPageBreak/>
+      <w:bookmarkStart w:id="6" w:name="_Toc139011383"/>
+      <w:r>
         <w:t>Project Outline</w:t>
       </w:r>
       <w:bookmarkEnd w:id="6"/>
@@ -3486,7 +3817,7 @@
           <w:rFonts w:hint="eastAsia"/>
         </w:rPr>
       </w:pPr>
-      <w:bookmarkStart w:id="7" w:name="_Toc138332031"/>
+      <w:bookmarkStart w:id="7" w:name="_Toc139011384"/>
       <w:r>
         <w:t>Problem Statement &amp; Project Background (PF)</w:t>
       </w:r>
@@ -3499,7 +3830,7 @@
           <w:rFonts w:hint="eastAsia"/>
         </w:rPr>
       </w:pPr>
-      <w:bookmarkStart w:id="8" w:name="_Toc138332032"/>
+      <w:bookmarkStart w:id="8" w:name="_Toc139011385"/>
       <w:r>
         <w:t>Client Requirements (ALL/PF)</w:t>
       </w:r>
@@ -3512,7 +3843,7 @@
           <w:rFonts w:hint="eastAsia"/>
         </w:rPr>
       </w:pPr>
-      <w:bookmarkStart w:id="9" w:name="_Toc138332033"/>
+      <w:bookmarkStart w:id="9" w:name="_Toc139011386"/>
       <w:r>
         <w:t>Business Case - Project Goals &amp; Benefits (ALL/PF)</w:t>
       </w:r>
@@ -3525,11 +3856,29 @@
           <w:rFonts w:hint="eastAsia"/>
         </w:rPr>
       </w:pPr>
-      <w:bookmarkStart w:id="10" w:name="_Toc138332034"/>
+      <w:bookmarkStart w:id="10" w:name="_Toc139011387"/>
       <w:r>
         <w:t>General Aims &amp; Objectives (CD)</w:t>
       </w:r>
       <w:bookmarkEnd w:id="10"/>
+    </w:p>
+    <w:p>
+      <w:pPr>
+        <w:rPr>
+          <w:rFonts w:ascii="Lato Extended" w:hAnsi="Lato Extended" w:hint="eastAsia"/>
+          <w:bCs/>
+          <w:color w:val="2D3B45"/>
+          <w:szCs w:val="28"/>
+        </w:rPr>
+      </w:pPr>
+      <w:r>
+        <w:rPr>
+          <w:rFonts w:ascii="Lato Extended" w:hAnsi="Lato Extended" w:hint="eastAsia"/>
+          <w:b/>
+          <w:color w:val="2D3B45"/>
+        </w:rPr>
+        <w:br w:type="page"/>
+      </w:r>
     </w:p>
     <w:p>
       <w:pPr>
@@ -3549,16 +3898,17 @@
           <w:rFonts w:hint="eastAsia"/>
         </w:rPr>
       </w:pPr>
-      <w:bookmarkStart w:id="11" w:name="_Toc138332035"/>
-      <w:r>
-        <w:t xml:space="preserve">Project Management and Development </w:t>
-      </w:r>
-      <w:proofErr w:type="spellStart"/>
-      <w:r>
-        <w:t>Sttegy</w:t>
+      <w:bookmarkStart w:id="11" w:name="_Toc139011388"/>
+      <w:r>
+        <w:t>Project Management and Development St</w:t>
+      </w:r>
+      <w:r>
+        <w:t>ra</w:t>
+      </w:r>
+      <w:r>
+        <w:t>tegy</w:t>
       </w:r>
       <w:bookmarkEnd w:id="11"/>
-      <w:proofErr w:type="spellEnd"/>
     </w:p>
     <w:p>
       <w:pPr>
@@ -3567,7 +3917,7 @@
           <w:rFonts w:hint="eastAsia"/>
         </w:rPr>
       </w:pPr>
-      <w:bookmarkStart w:id="12" w:name="_Toc138332036"/>
+      <w:bookmarkStart w:id="12" w:name="_Toc139011389"/>
       <w:r>
         <w:t>Preferred Approach to Project Management and Development (SB)</w:t>
       </w:r>
@@ -3580,7 +3930,7 @@
           <w:rFonts w:hint="eastAsia"/>
         </w:rPr>
       </w:pPr>
-      <w:bookmarkStart w:id="13" w:name="_Toc138332037"/>
+      <w:bookmarkStart w:id="13" w:name="_Toc139011390"/>
       <w:r>
         <w:t>Provisional Project Gantt Chart and Task Schedule (SB)</w:t>
       </w:r>
@@ -3593,11 +3943,29 @@
           <w:rFonts w:hint="eastAsia"/>
         </w:rPr>
       </w:pPr>
-      <w:bookmarkStart w:id="14" w:name="_Toc138332038"/>
+      <w:bookmarkStart w:id="14" w:name="_Toc139011391"/>
       <w:r>
         <w:t>Project Risks (ALL / CD)</w:t>
       </w:r>
       <w:bookmarkEnd w:id="14"/>
+    </w:p>
+    <w:p>
+      <w:pPr>
+        <w:rPr>
+          <w:rFonts w:ascii="Lato Extended" w:hAnsi="Lato Extended" w:hint="eastAsia"/>
+          <w:bCs/>
+          <w:color w:val="2D3B45"/>
+          <w:szCs w:val="28"/>
+        </w:rPr>
+      </w:pPr>
+      <w:r>
+        <w:rPr>
+          <w:rFonts w:ascii="Lato Extended" w:hAnsi="Lato Extended" w:hint="eastAsia"/>
+          <w:b/>
+          <w:color w:val="2D3B45"/>
+        </w:rPr>
+        <w:br w:type="page"/>
+      </w:r>
     </w:p>
     <w:p>
       <w:pPr>
@@ -3617,7 +3985,7 @@
           <w:rFonts w:hint="eastAsia"/>
         </w:rPr>
       </w:pPr>
-      <w:bookmarkStart w:id="15" w:name="_Toc138332039"/>
+      <w:bookmarkStart w:id="15" w:name="_Toc139011392"/>
       <w:r>
         <w:t>Team Structure &amp; Setup</w:t>
       </w:r>
@@ -3630,7 +3998,7 @@
           <w:rFonts w:hint="eastAsia"/>
         </w:rPr>
       </w:pPr>
-      <w:bookmarkStart w:id="16" w:name="_Toc138332040"/>
+      <w:bookmarkStart w:id="16" w:name="_Toc139011393"/>
       <w:r>
         <w:t>Team Members &amp; Team Roles (CD)</w:t>
       </w:r>
@@ -3643,7 +4011,7 @@
           <w:rFonts w:hint="eastAsia"/>
         </w:rPr>
       </w:pPr>
-      <w:bookmarkStart w:id="17" w:name="_Toc138332041"/>
+      <w:bookmarkStart w:id="17" w:name="_Toc139011394"/>
       <w:r>
         <w:t>Software and Project Management Team Skills Matrix (CD)</w:t>
       </w:r>
@@ -3684,12 +4052,6 @@
         <w:gridCol w:w="1281"/>
       </w:tblGrid>
       <w:tr>
-        <w:tblPrEx>
-          <w:tblCellMar>
-            <w:top w:w="0" w:type="dxa"/>
-            <w:bottom w:w="0" w:type="dxa"/>
-          </w:tblCellMar>
-        </w:tblPrEx>
         <w:trPr>
           <w:trHeight w:val="256"/>
         </w:trPr>
@@ -3787,12 +4149,6 @@
         </w:tc>
       </w:tr>
       <w:tr>
-        <w:tblPrEx>
-          <w:tblCellMar>
-            <w:top w:w="0" w:type="dxa"/>
-            <w:bottom w:w="0" w:type="dxa"/>
-          </w:tblCellMar>
-        </w:tblPrEx>
         <w:trPr>
           <w:trHeight w:val="256"/>
         </w:trPr>
@@ -3897,12 +4253,6 @@
         </w:tc>
       </w:tr>
       <w:tr>
-        <w:tblPrEx>
-          <w:tblCellMar>
-            <w:top w:w="0" w:type="dxa"/>
-            <w:bottom w:w="0" w:type="dxa"/>
-          </w:tblCellMar>
-        </w:tblPrEx>
         <w:trPr>
           <w:trHeight w:val="256"/>
         </w:trPr>
@@ -4007,12 +4357,6 @@
         </w:tc>
       </w:tr>
       <w:tr>
-        <w:tblPrEx>
-          <w:tblCellMar>
-            <w:top w:w="0" w:type="dxa"/>
-            <w:bottom w:w="0" w:type="dxa"/>
-          </w:tblCellMar>
-        </w:tblPrEx>
         <w:trPr>
           <w:trHeight w:val="256"/>
         </w:trPr>
@@ -4117,12 +4461,6 @@
         </w:tc>
       </w:tr>
       <w:tr>
-        <w:tblPrEx>
-          <w:tblCellMar>
-            <w:top w:w="0" w:type="dxa"/>
-            <w:bottom w:w="0" w:type="dxa"/>
-          </w:tblCellMar>
-        </w:tblPrEx>
         <w:trPr>
           <w:trHeight w:val="256"/>
         </w:trPr>
@@ -4227,12 +4565,6 @@
         </w:tc>
       </w:tr>
       <w:tr>
-        <w:tblPrEx>
-          <w:tblCellMar>
-            <w:top w:w="0" w:type="dxa"/>
-            <w:bottom w:w="0" w:type="dxa"/>
-          </w:tblCellMar>
-        </w:tblPrEx>
         <w:trPr>
           <w:trHeight w:val="256"/>
         </w:trPr>
@@ -4337,12 +4669,6 @@
         </w:tc>
       </w:tr>
       <w:tr>
-        <w:tblPrEx>
-          <w:tblCellMar>
-            <w:top w:w="0" w:type="dxa"/>
-            <w:bottom w:w="0" w:type="dxa"/>
-          </w:tblCellMar>
-        </w:tblPrEx>
         <w:trPr>
           <w:trHeight w:val="256"/>
         </w:trPr>
@@ -4447,12 +4773,6 @@
         </w:tc>
       </w:tr>
       <w:tr>
-        <w:tblPrEx>
-          <w:tblCellMar>
-            <w:top w:w="0" w:type="dxa"/>
-            <w:bottom w:w="0" w:type="dxa"/>
-          </w:tblCellMar>
-        </w:tblPrEx>
         <w:trPr>
           <w:trHeight w:val="256"/>
         </w:trPr>
@@ -4557,12 +4877,6 @@
         </w:tc>
       </w:tr>
       <w:tr>
-        <w:tblPrEx>
-          <w:tblCellMar>
-            <w:top w:w="0" w:type="dxa"/>
-            <w:bottom w:w="0" w:type="dxa"/>
-          </w:tblCellMar>
-        </w:tblPrEx>
         <w:trPr>
           <w:trHeight w:val="256"/>
         </w:trPr>
@@ -4667,12 +4981,6 @@
         </w:tc>
       </w:tr>
       <w:tr>
-        <w:tblPrEx>
-          <w:tblCellMar>
-            <w:top w:w="0" w:type="dxa"/>
-            <w:bottom w:w="0" w:type="dxa"/>
-          </w:tblCellMar>
-        </w:tblPrEx>
         <w:trPr>
           <w:trHeight w:val="256"/>
         </w:trPr>
@@ -4777,12 +5085,6 @@
         </w:tc>
       </w:tr>
       <w:tr>
-        <w:tblPrEx>
-          <w:tblCellMar>
-            <w:top w:w="0" w:type="dxa"/>
-            <w:bottom w:w="0" w:type="dxa"/>
-          </w:tblCellMar>
-        </w:tblPrEx>
         <w:trPr>
           <w:trHeight w:val="256"/>
         </w:trPr>
@@ -4887,12 +5189,6 @@
         </w:tc>
       </w:tr>
       <w:tr>
-        <w:tblPrEx>
-          <w:tblCellMar>
-            <w:top w:w="0" w:type="dxa"/>
-            <w:bottom w:w="0" w:type="dxa"/>
-          </w:tblCellMar>
-        </w:tblPrEx>
         <w:trPr>
           <w:trHeight w:val="256"/>
         </w:trPr>
@@ -4997,12 +5293,6 @@
         </w:tc>
       </w:tr>
       <w:tr>
-        <w:tblPrEx>
-          <w:tblCellMar>
-            <w:top w:w="0" w:type="dxa"/>
-            <w:bottom w:w="0" w:type="dxa"/>
-          </w:tblCellMar>
-        </w:tblPrEx>
         <w:trPr>
           <w:trHeight w:val="256"/>
         </w:trPr>
@@ -5109,12 +5399,6 @@
         </w:tc>
       </w:tr>
       <w:tr>
-        <w:tblPrEx>
-          <w:tblCellMar>
-            <w:top w:w="0" w:type="dxa"/>
-            <w:bottom w:w="0" w:type="dxa"/>
-          </w:tblCellMar>
-        </w:tblPrEx>
         <w:trPr>
           <w:trHeight w:val="256"/>
         </w:trPr>
@@ -5219,12 +5503,6 @@
         </w:tc>
       </w:tr>
       <w:tr>
-        <w:tblPrEx>
-          <w:tblCellMar>
-            <w:top w:w="0" w:type="dxa"/>
-            <w:bottom w:w="0" w:type="dxa"/>
-          </w:tblCellMar>
-        </w:tblPrEx>
         <w:trPr>
           <w:trHeight w:val="256"/>
         </w:trPr>
@@ -5329,12 +5607,6 @@
         </w:tc>
       </w:tr>
       <w:tr>
-        <w:tblPrEx>
-          <w:tblCellMar>
-            <w:top w:w="0" w:type="dxa"/>
-            <w:bottom w:w="0" w:type="dxa"/>
-          </w:tblCellMar>
-        </w:tblPrEx>
         <w:trPr>
           <w:trHeight w:val="256"/>
         </w:trPr>
@@ -5439,12 +5711,6 @@
         </w:tc>
       </w:tr>
       <w:tr>
-        <w:tblPrEx>
-          <w:tblCellMar>
-            <w:top w:w="0" w:type="dxa"/>
-            <w:bottom w:w="0" w:type="dxa"/>
-          </w:tblCellMar>
-        </w:tblPrEx>
         <w:trPr>
           <w:trHeight w:val="256"/>
         </w:trPr>
@@ -5549,12 +5815,6 @@
         </w:tc>
       </w:tr>
       <w:tr>
-        <w:tblPrEx>
-          <w:tblCellMar>
-            <w:top w:w="0" w:type="dxa"/>
-            <w:bottom w:w="0" w:type="dxa"/>
-          </w:tblCellMar>
-        </w:tblPrEx>
         <w:trPr>
           <w:trHeight w:val="256"/>
         </w:trPr>
@@ -5741,6 +6001,19 @@
     </w:p>
     <w:p>
       <w:pPr>
+        <w:rPr>
+          <w:rFonts w:hint="eastAsia"/>
+        </w:rPr>
+      </w:pPr>
+      <w:r>
+        <w:rPr>
+          <w:rFonts w:hint="eastAsia"/>
+        </w:rPr>
+        <w:br w:type="page"/>
+      </w:r>
+    </w:p>
+    <w:p>
+      <w:pPr>
         <w:pStyle w:val="Textbody"/>
         <w:spacing w:before="180" w:after="180"/>
         <w:rPr>
@@ -5755,7 +6028,7 @@
           <w:rFonts w:hint="eastAsia"/>
         </w:rPr>
       </w:pPr>
-      <w:bookmarkStart w:id="18" w:name="_Toc138332042"/>
+      <w:bookmarkStart w:id="18" w:name="_Toc139011395"/>
       <w:r>
         <w:t>Development, Testing &amp; Deployment</w:t>
       </w:r>
@@ -5768,7 +6041,7 @@
           <w:rFonts w:hint="eastAsia"/>
         </w:rPr>
       </w:pPr>
-      <w:bookmarkStart w:id="19" w:name="_Toc138332043"/>
+      <w:bookmarkStart w:id="19" w:name="_Toc139011396"/>
       <w:r>
         <w:t>Target Platform (PF)</w:t>
       </w:r>
@@ -5781,7 +6054,7 @@
           <w:rFonts w:hint="eastAsia"/>
         </w:rPr>
       </w:pPr>
-      <w:bookmarkStart w:id="20" w:name="_Toc138332044"/>
+      <w:bookmarkStart w:id="20" w:name="_Toc139011397"/>
       <w:r>
         <w:t>Development and Testing Platform (ALL / CD)</w:t>
       </w:r>
@@ -5794,7 +6067,7 @@
           <w:rFonts w:hint="eastAsia"/>
         </w:rPr>
       </w:pPr>
-      <w:bookmarkStart w:id="21" w:name="_Toc138332045"/>
+      <w:bookmarkStart w:id="21" w:name="_Toc139011398"/>
       <w:r>
         <w:t>Project Collaboration and Sharing (CD)</w:t>
       </w:r>
@@ -5807,11 +6080,29 @@
           <w:rFonts w:hint="eastAsia"/>
         </w:rPr>
       </w:pPr>
-      <w:bookmarkStart w:id="22" w:name="_Toc138332046"/>
+      <w:bookmarkStart w:id="22" w:name="_Toc139011399"/>
       <w:r>
         <w:t>Link to Online Repository (CD)</w:t>
       </w:r>
       <w:bookmarkEnd w:id="22"/>
+    </w:p>
+    <w:p>
+      <w:pPr>
+        <w:rPr>
+          <w:rFonts w:ascii="Lato Extended" w:hAnsi="Lato Extended" w:hint="eastAsia"/>
+          <w:bCs/>
+          <w:color w:val="2D3B45"/>
+          <w:szCs w:val="28"/>
+        </w:rPr>
+      </w:pPr>
+      <w:r>
+        <w:rPr>
+          <w:rFonts w:ascii="Lato Extended" w:hAnsi="Lato Extended" w:hint="eastAsia"/>
+          <w:b/>
+          <w:color w:val="2D3B45"/>
+        </w:rPr>
+        <w:br w:type="page"/>
+      </w:r>
     </w:p>
     <w:p>
       <w:pPr>
@@ -5831,7 +6122,7 @@
           <w:rFonts w:hint="eastAsia"/>
         </w:rPr>
       </w:pPr>
-      <w:bookmarkStart w:id="23" w:name="_Toc138332047"/>
+      <w:bookmarkStart w:id="23" w:name="_Toc139011400"/>
       <w:r>
         <w:t>System Requirements</w:t>
       </w:r>
@@ -5844,7 +6135,7 @@
           <w:rFonts w:hint="eastAsia"/>
         </w:rPr>
       </w:pPr>
-      <w:bookmarkStart w:id="24" w:name="_Toc138332048"/>
+      <w:bookmarkStart w:id="24" w:name="_Toc139011401"/>
       <w:r>
         <w:t>Existing System Use-Cases (ALL/CD)</w:t>
       </w:r>
@@ -5857,7 +6148,7 @@
           <w:rFonts w:hint="eastAsia"/>
         </w:rPr>
       </w:pPr>
-      <w:bookmarkStart w:id="25" w:name="_Toc138332049"/>
+      <w:bookmarkStart w:id="25" w:name="_Toc139011402"/>
       <w:r>
         <w:t>System Requirements</w:t>
       </w:r>
@@ -5873,7 +6164,7 @@
       <w:r>
         <w:tab/>
       </w:r>
-      <w:bookmarkStart w:id="26" w:name="_Toc138332050"/>
+      <w:bookmarkStart w:id="26" w:name="_Toc139011403"/>
       <w:r>
         <w:t>Project’s Functional Requirements (ALL / PF)</w:t>
       </w:r>
@@ -5889,7 +6180,7 @@
       <w:r>
         <w:tab/>
       </w:r>
-      <w:bookmarkStart w:id="27" w:name="_Toc138332051"/>
+      <w:bookmarkStart w:id="27" w:name="_Toc139011404"/>
       <w:r>
         <w:t>Project’s Non-Functional Requirements (ALL / CD)</w:t>
       </w:r>
@@ -5898,8 +6189,139 @@
     <w:p>
       <w:pPr>
         <w:pStyle w:val="Standard"/>
+      </w:pPr>
+    </w:p>
+    <w:p>
+      <w:pPr>
+        <w:rPr>
+          <w:rFonts w:ascii="Liberation Sans" w:eastAsia="Microsoft YaHei" w:hAnsi="Liberation Sans" w:hint="eastAsia"/>
+          <w:b/>
+          <w:bCs/>
+          <w:sz w:val="28"/>
+          <w:szCs w:val="28"/>
+        </w:rPr>
+      </w:pPr>
+      <w:r>
         <w:rPr>
           <w:rFonts w:hint="eastAsia"/>
+        </w:rPr>
+        <w:br w:type="page"/>
+      </w:r>
+    </w:p>
+    <w:p>
+      <w:pPr>
+        <w:pStyle w:val="Heading1"/>
+      </w:pPr>
+    </w:p>
+    <w:bookmarkStart w:id="28" w:name="_Toc139011405" w:displacedByCustomXml="next"/>
+    <w:sdt>
+      <w:sdtPr>
+        <w:id w:val="-2017830369"/>
+        <w:docPartObj>
+          <w:docPartGallery w:val="Bibliographies"/>
+          <w:docPartUnique/>
+        </w:docPartObj>
+      </w:sdtPr>
+      <w:sdtEndPr>
+        <w:rPr>
+          <w:rFonts w:ascii="Liberation Serif" w:eastAsia="NSimSun" w:hAnsi="Liberation Serif"/>
+          <w:b w:val="0"/>
+          <w:bCs w:val="0"/>
+          <w:sz w:val="24"/>
+          <w:szCs w:val="24"/>
+        </w:rPr>
+      </w:sdtEndPr>
+      <w:sdtContent>
+        <w:p>
+          <w:pPr>
+            <w:pStyle w:val="Heading1"/>
+          </w:pPr>
+          <w:r>
+            <w:t>References</w:t>
+          </w:r>
+          <w:bookmarkEnd w:id="28"/>
+        </w:p>
+        <w:sdt>
+          <w:sdtPr>
+            <w:id w:val="-573587230"/>
+            <w:bibliography/>
+          </w:sdtPr>
+          <w:sdtEndPr>
+            <w:rPr>
+              <w:rFonts w:cs="Lucida Sans"/>
+              <w:szCs w:val="24"/>
+            </w:rPr>
+          </w:sdtEndPr>
+          <w:sdtContent>
+            <w:p>
+              <w:pPr>
+                <w:pStyle w:val="Bibliography"/>
+                <w:rPr>
+                  <w:noProof/>
+                  <w:kern w:val="0"/>
+                  <w:szCs w:val="24"/>
+                </w:rPr>
+              </w:pPr>
+              <w:r>
+                <w:fldChar w:fldCharType="begin"/>
+              </w:r>
+              <w:r>
+                <w:instrText xml:space="preserve"> BIBLIOGRAPHY </w:instrText>
+              </w:r>
+              <w:r>
+                <w:fldChar w:fldCharType="separate"/>
+              </w:r>
+              <w:r>
+                <w:rPr>
+                  <w:noProof/>
+                </w:rPr>
+                <w:t xml:space="preserve">Royce, D. W. W., 1970. </w:t>
+              </w:r>
+              <w:r>
+                <w:rPr>
+                  <w:i/>
+                  <w:iCs/>
+                  <w:noProof/>
+                </w:rPr>
+                <w:t xml:space="preserve">MANAGING THE DEVELOPMENT OF LARGE SOFTWARE SYSTEMS. </w:t>
+              </w:r>
+              <w:r>
+                <w:rPr>
+                  <w:noProof/>
+                </w:rPr>
+                <w:t>s.l.:IEEE WESCON.</w:t>
+              </w:r>
+            </w:p>
+            <w:p>
+              <w:r>
+                <w:rPr>
+                  <w:b/>
+                  <w:bCs/>
+                  <w:noProof/>
+                </w:rPr>
+                <w:fldChar w:fldCharType="end"/>
+              </w:r>
+            </w:p>
+          </w:sdtContent>
+        </w:sdt>
+      </w:sdtContent>
+    </w:sdt>
+    <w:p>
+      <w:pPr>
+        <w:pStyle w:val="Textbody"/>
+        <w:rPr>
+          <w:rFonts w:hint="eastAsia"/>
+        </w:rPr>
+      </w:pPr>
+    </w:p>
+    <w:p>
+      <w:pPr>
+        <w:pStyle w:val="Standard"/>
+        <w:outlineLvl w:val="0"/>
+        <w:rPr>
+          <w:rFonts w:hint="eastAsia"/>
+          <w:b/>
+          <w:bCs/>
         </w:rPr>
       </w:pPr>
     </w:p>
@@ -5966,6 +6388,9 @@
         <w:pPr>
           <w:pStyle w:val="Footer"/>
           <w:jc w:val="right"/>
+          <w:rPr>
+            <w:rFonts w:hint="eastAsia"/>
+          </w:rPr>
         </w:pPr>
         <w:r>
           <w:fldChar w:fldCharType="begin"/>
@@ -6478,6 +6903,7 @@
     <w:name w:val="heading 1"/>
     <w:basedOn w:val="Heading"/>
     <w:next w:val="Textbody"/>
+    <w:link w:val="Heading1Char"/>
     <w:uiPriority w:val="9"/>
     <w:qFormat/>
     <w:pPr>
@@ -6613,9 +7039,6 @@
     <w:pPr>
       <w:suppressLineNumbers/>
     </w:pPr>
-    <w:rPr>
-      <w:lang/>
-    </w:rPr>
   </w:style>
   <w:style w:type="paragraph" w:customStyle="1" w:styleId="TableContents">
     <w:name w:val="Table Contents"/>
@@ -6650,7 +7073,6 @@
     <w:rPr>
       <w:color w:val="000080"/>
       <w:u w:val="single"/>
-      <w:lang/>
     </w:rPr>
   </w:style>
   <w:style w:type="paragraph" w:styleId="NoSpacing">
@@ -6831,6 +7253,32 @@
       <w:spacing w:after="100"/>
       <w:ind w:left="240"/>
     </w:pPr>
+    <w:rPr>
+      <w:rFonts w:cs="Mangal"/>
+      <w:szCs w:val="21"/>
+    </w:rPr>
+  </w:style>
+  <w:style w:type="character" w:customStyle="1" w:styleId="Heading1Char">
+    <w:name w:val="Heading 1 Char"/>
+    <w:basedOn w:val="DefaultParagraphFont"/>
+    <w:link w:val="Heading1"/>
+    <w:uiPriority w:val="9"/>
+    <w:rsid w:val="00BB7A61"/>
+    <w:rPr>
+      <w:rFonts w:ascii="Liberation Sans" w:eastAsia="Microsoft YaHei" w:hAnsi="Liberation Sans"/>
+      <w:b/>
+      <w:bCs/>
+      <w:sz w:val="28"/>
+      <w:szCs w:val="28"/>
+    </w:rPr>
+  </w:style>
+  <w:style w:type="paragraph" w:styleId="Bibliography">
+    <w:name w:val="Bibliography"/>
+    <w:basedOn w:val="Normal"/>
+    <w:next w:val="Normal"/>
+    <w:uiPriority w:val="37"/>
+    <w:unhideWhenUsed/>
+    <w:rsid w:val="008F0564"/>
     <w:rPr>
       <w:rFonts w:cs="Mangal"/>
       <w:szCs w:val="21"/>
@@ -7765,7 +8213,28 @@
 </file>
 
 <file path=customXml/item2.xml><?xml version="1.0" encoding="utf-8"?>
-<b:Sources xmlns:b="http://schemas.openxmlformats.org/officeDocument/2006/bibliography" xmlns="http://schemas.openxmlformats.org/officeDocument/2006/bibliography" SelectedStyle="\HarvardAnglia2008OfficeOnline.xsl" StyleName="Harvard - Anglia" Version="2008"/>
+<b:Sources xmlns:b="http://schemas.openxmlformats.org/officeDocument/2006/bibliography" xmlns="http://schemas.openxmlformats.org/officeDocument/2006/bibliography" SelectedStyle="\HarvardAnglia2008OfficeOnline.xsl" StyleName="Harvard - Anglia" Version="2008">
+  <b:Source>
+    <b:Tag>DrW70</b:Tag>
+    <b:SourceType>Book</b:SourceType>
+    <b:Guid>{C6EC1D7C-4627-42BB-BFB3-9F63D15FF2E3}</b:Guid>
+    <b:Title>MANAGING THE DEVELOPMENT OF LARGE SOFTWARE SYSTEMS</b:Title>
+    <b:Year>1970</b:Year>
+    <b:Author>
+      <b:Author>
+        <b:NameList>
+          <b:Person>
+            <b:Last>Royce</b:Last>
+            <b:First>Dr</b:First>
+            <b:Middle>Winston W.</b:Middle>
+          </b:Person>
+        </b:NameList>
+      </b:Author>
+    </b:Author>
+    <b:Publisher>IEEE WESCON</b:Publisher>
+    <b:RefOrder>1</b:RefOrder>
+  </b:Source>
+</b:Sources>
 </file>
 
 <file path=customXml/itemProps1.xml><?xml version="1.0" encoding="utf-8"?>
@@ -7777,7 +8246,7 @@
 </file>
 
 <file path=customXml/itemProps2.xml><?xml version="1.0" encoding="utf-8"?>
-<ds:datastoreItem xmlns:ds="http://schemas.openxmlformats.org/officeDocument/2006/customXml" ds:itemID="{96028858-D747-4421-9E96-3EE7A0EEB735}">
+<ds:datastoreItem xmlns:ds="http://schemas.openxmlformats.org/officeDocument/2006/customXml" ds:itemID="{D8CD925E-8680-4CE4-8370-85C1450F4298}">
   <ds:schemaRefs>
     <ds:schemaRef ds:uri="http://schemas.openxmlformats.org/officeDocument/2006/bibliography"/>
   </ds:schemaRefs>

</xml_diff>

<commit_message>
Client requirements, Problem statement and functional requirements
</commit_message>
<xml_diff>
--- a/ProjectReport.docx
+++ b/ProjectReport.docx
@@ -8,7 +8,7 @@
           <w:docPartGallery w:val="Cover Pages"/>
           <w:docPartUnique w:val="true"/>
         </w:docPartObj>
-        <w:id w:val="1437232165"/>
+        <w:id w:val="1215792145"/>
       </w:sdtPr>
       <w:sdtContent>
         <w:p>
@@ -23,7 +23,7 @@
         <w:p>
           <w:pPr>
             <w:pStyle w:val="Normal"/>
-            <w:spacing w:before="13679" w:after="0"/>
+            <w:spacing w:before="13778" w:after="0"/>
             <w:rPr>
               <w:rFonts w:ascii="Calibri" w:hAnsi="Calibri" w:eastAsia="" w:cs="" w:asciiTheme="minorHAnsi" w:cstheme="minorBidi" w:eastAsiaTheme="minorEastAsia" w:hAnsiTheme="minorHAnsi"/>
               <w:color w:val="4472C4" w:themeColor="accent1"/>
@@ -53,7 +53,7 @@
                     <wp:positionV relativeFrom="page">
                       <wp:posOffset>480695</wp:posOffset>
                     </wp:positionV>
-                    <wp:extent cx="6858635" cy="7068820"/>
+                    <wp:extent cx="6859270" cy="7069455"/>
                     <wp:effectExtent l="0" t="0" r="0" b="0"/>
                     <wp:wrapNone/>
                     <wp:docPr id="1" name="Group 28"/>
@@ -64,7 +64,7 @@
                           <wpg:grpSpPr>
                             <a:xfrm>
                               <a:off x="0" y="0"/>
-                              <a:ext cx="6858000" cy="7068240"/>
+                              <a:ext cx="6858720" cy="7068960"/>
                             </a:xfrm>
                           </wpg:grpSpPr>
                           <wps:wsp>
@@ -72,7 +72,7 @@
                             <wps:spPr>
                               <a:xfrm>
                                 <a:off x="0" y="0"/>
-                                <a:ext cx="6853680" cy="7068240"/>
+                                <a:ext cx="6854040" cy="7068960"/>
                               </a:xfrm>
                               <a:custGeom>
                                 <a:avLst/>
@@ -170,8 +170,8 @@
                             <wps:cNvSpPr/>
                             <wps:spPr>
                               <a:xfrm>
-                                <a:off x="1080720" y="6238800"/>
-                                <a:ext cx="5777280" cy="666000"/>
+                                <a:off x="1080720" y="6240240"/>
+                                <a:ext cx="5778000" cy="665640"/>
                               </a:xfrm>
                               <a:custGeom>
                                 <a:avLst/>
@@ -242,7 +242,7 @@
               </mc:Choice>
               <mc:Fallback>
                 <w:pict>
-                  <v:group id="shape_0" alt="Group 28" style="position:absolute;margin-left:-29.05pt;margin-top:37.85pt;width:540pt;height:556.55pt" coordorigin="-581,757" coordsize="10800,11131"/>
+                  <v:group id="shape_0" alt="Group 28" style="position:absolute;margin-left:-29.1pt;margin-top:37.85pt;width:540.05pt;height:556.6pt" coordorigin="-582,757" coordsize="10801,11132"/>
                 </w:pict>
               </mc:Fallback>
             </mc:AlternateContent>
@@ -471,38 +471,22 @@
                                     <w:szCs w:val="28"/>
                                   </w:rPr>
                                 </w:pPr>
-                                <w:sdt>
-                                  <w:sdtPr>
-                                    <w:alias w:val="Subtitle"/>
-                                  </w:sdtPr>
-                                  <w:sdtContent>
-                                    <w:r>
-                                      <w:rPr>
-                                        <w:caps/>
-                                        <w:color w:val="4472C4" w:themeColor="accent1"/>
-                                        <w:sz w:val="28"/>
-                                        <w:szCs w:val="28"/>
-                                      </w:rPr>
-                                      <w:t xml:space="preserve">5COM1079 </w:t>
-                                    </w:r>
-                                    <w:r>
-                                      <w:rPr>
-                                        <w:caps/>
-                                        <w:color w:val="4472C4" w:themeColor="accent1"/>
-                                        <w:sz w:val="28"/>
-                                        <w:szCs w:val="28"/>
-                                      </w:rPr>
-                                      <w:t>– Software Development Exercise</w:t>
-                                    </w:r>
-                                  </w:sdtContent>
-                                </w:sdt>
+                                <w:r>
+                                  <w:rPr>
+                                    <w:caps/>
+                                    <w:color w:val="4472C4" w:themeColor="accent1"/>
+                                    <w:sz w:val="28"/>
+                                    <w:szCs w:val="28"/>
+                                  </w:rPr>
+                                  <w:t>5COM1079 – Software Development Exercise</w:t>
+                                </w:r>
                               </w:p>
                               <w:sdt>
                                 <w:sdtPr>
                                   <w:text/>
-                                  <w:id w:val="1838258456"/>
+                                  <w:id w:val="50092530"/>
                                   <w:dataBinding w:prefixMappings="xmlns:ns0='http://purl.org/dc/elements/1.1/' xmlns:ns1='http://schemas.openxmlformats.org/package/2006/metadata/core-properties' " w:xpath="/ns1:coreProperties[1]/ns0:creator[1]" w:storeItemID="{6C3C8BC8-F283-45AE-878A-BAB7291924A1}"/>
-                                  <w:alias w:val="Author"/>
+                                  <w:alias w:val="Subtitle"/>
                                 </w:sdtPr>
                                 <w:sdtContent>
                                   <w:p>
@@ -561,40 +545,22 @@
                               <w:szCs w:val="28"/>
                             </w:rPr>
                           </w:pPr>
-                          <w:sdt>
-                            <w:sdtPr>
-                              <w:text/>
-                              <w:dataBinding w:prefixMappings="xmlns:ns0='http://purl.org/dc/elements/1.1/' xmlns:ns1='http://schemas.openxmlformats.org/package/2006/metadata/core-properties' " w:xpath="/ns1:coreProperties[1]/ns0:subject[1]" w:storeItemID="{6C3C8BC8-F283-45AE-878A-BAB7291924A1}"/>
-                              <w:alias w:val="Subtitle"/>
-                            </w:sdtPr>
-                            <w:sdtContent>
-                              <w:r>
-                                <w:rPr>
-                                  <w:caps/>
-                                  <w:color w:val="4472C4" w:themeColor="accent1"/>
-                                  <w:sz w:val="28"/>
-                                  <w:szCs w:val="28"/>
-                                </w:rPr>
-                                <w:t xml:space="preserve">5COM1079 </w:t>
-                              </w:r>
-                              <w:r>
-                                <w:rPr>
-                                  <w:caps/>
-                                  <w:color w:val="4472C4" w:themeColor="accent1"/>
-                                  <w:sz w:val="28"/>
-                                  <w:szCs w:val="28"/>
-                                </w:rPr>
-                                <w:t>– Software Development Exercise</w:t>
-                              </w:r>
-                            </w:sdtContent>
-                          </w:sdt>
+                          <w:r>
+                            <w:rPr>
+                              <w:caps/>
+                              <w:color w:val="4472C4" w:themeColor="accent1"/>
+                              <w:sz w:val="28"/>
+                              <w:szCs w:val="28"/>
+                            </w:rPr>
+                            <w:t>5COM1079 – Software Development Exercise</w:t>
+                          </w:r>
                         </w:p>
                         <w:sdt>
                           <w:sdtPr>
                             <w:text/>
-                            <w:id w:val="2052095215"/>
+                            <w:id w:val="2083760958"/>
                             <w:dataBinding w:prefixMappings="xmlns:ns0='http://purl.org/dc/elements/1.1/' xmlns:ns1='http://schemas.openxmlformats.org/package/2006/metadata/core-properties' " w:xpath="/ns1:coreProperties[1]/ns0:creator[1]" w:storeItemID="{6C3C8BC8-F283-45AE-878A-BAB7291924A1}"/>
-                            <w:alias w:val="Author"/>
+                            <w:alias w:val="Subtitle"/>
                           </w:sdtPr>
                           <w:sdtContent>
                             <w:p>
@@ -681,22 +647,15 @@
                                     <w:szCs w:val="18"/>
                                   </w:rPr>
                                 </w:pPr>
-                                <w:sdt>
-                                  <w:sdtPr>
-                                    <w:alias w:val="Company"/>
-                                  </w:sdtPr>
-                                  <w:sdtContent>
-                                    <w:r>
-                                      <w:rPr>
-                                        <w:caps/>
-                                        <w:color w:val="7F7F7F" w:themeColor="text1" w:themeTint="80"/>
-                                        <w:sz w:val="18"/>
-                                        <w:szCs w:val="18"/>
-                                      </w:rPr>
-                                      <w:t>[Company name]</w:t>
-                                    </w:r>
-                                  </w:sdtContent>
-                                </w:sdt>
+                                <w:r>
+                                  <w:rPr>
+                                    <w:caps/>
+                                    <w:color w:val="7F7F7F" w:themeColor="text1" w:themeTint="80"/>
+                                    <w:sz w:val="18"/>
+                                    <w:szCs w:val="18"/>
+                                  </w:rPr>
+                                  <w:t>[Company name]</w:t>
+                                </w:r>
                                 <w:r>
                                   <w:rPr>
                                     <w:caps/>
@@ -712,23 +671,8 @@
                                     <w:sz w:val="18"/>
                                     <w:szCs w:val="18"/>
                                   </w:rPr>
-                                  <w:t>| </w:t>
+                                  <w:t>| [Company address]</w:t>
                                 </w:r>
-                                <w:sdt>
-                                  <w:sdtPr>
-                                    <w:alias w:val="Address"/>
-                                  </w:sdtPr>
-                                  <w:sdtContent>
-                                    <w:r>
-                                      <w:rPr>
-                                        <w:color w:val="7F7F7F" w:themeColor="text1" w:themeTint="80"/>
-                                        <w:sz w:val="18"/>
-                                        <w:szCs w:val="18"/>
-                                      </w:rPr>
-                                      <w:t>[Company address]</w:t>
-                                    </w:r>
-                                  </w:sdtContent>
-                                </w:sdt>
                               </w:p>
                             </w:txbxContent>
                           </wps:txbx>
@@ -746,7 +690,7 @@
               </mc:Choice>
               <mc:Fallback>
                 <w:pict>
-                  <v:rect id="shape_0" ID="Text Box 29" stroked="f" style="position:absolute;margin-left:20.6pt;margin-top:716.5pt;width:554.05pt;height:10.85pt;mso-position-horizontal:center;mso-position-horizontal-relative:page;mso-position-vertical:bottom;mso-position-vertical-relative:margin" wp14:anchorId="6D75DAED">
+                  <v:rect id="shape_0" ID="Text Box 29" stroked="f" style="position:absolute;margin-left:20.6pt;margin-top:717.05pt;width:554.05pt;height:10.85pt;mso-position-horizontal:center;mso-position-horizontal-relative:page;mso-position-vertical:bottom;mso-position-vertical-relative:margin" wp14:anchorId="6D75DAED">
                     <w10:wrap type="square"/>
                     <v:fill o:detectmouseclick="t" on="false"/>
                     <v:stroke color="#3465a4" weight="6480" joinstyle="round" endcap="flat"/>
@@ -761,24 +705,15 @@
                               <w:szCs w:val="18"/>
                             </w:rPr>
                           </w:pPr>
-                          <w:sdt>
-                            <w:sdtPr>
-                              <w:text/>
-                              <w:dataBinding w:prefixMappings="xmlns:ns0='http://schemas.openxmlformats.org/officeDocument/2006/extended-properties' " w:xpath="/ns0:Properties[1]/ns0:Company[1]" w:storeItemID="{6668398D-A668-4E3E-A5EB-62B293D839F1}"/>
-                              <w:alias w:val="Company"/>
-                            </w:sdtPr>
-                            <w:sdtContent>
-                              <w:r>
-                                <w:rPr>
-                                  <w:caps/>
-                                  <w:color w:val="7F7F7F" w:themeColor="text1" w:themeTint="80"/>
-                                  <w:sz w:val="18"/>
-                                  <w:szCs w:val="18"/>
-                                </w:rPr>
-                                <w:t>[Company name]</w:t>
-                              </w:r>
-                            </w:sdtContent>
-                          </w:sdt>
+                          <w:r>
+                            <w:rPr>
+                              <w:caps/>
+                              <w:color w:val="7F7F7F" w:themeColor="text1" w:themeTint="80"/>
+                              <w:sz w:val="18"/>
+                              <w:szCs w:val="18"/>
+                            </w:rPr>
+                            <w:t>[Company name]</w:t>
+                          </w:r>
                           <w:r>
                             <w:rPr>
                               <w:caps/>
@@ -794,25 +729,8 @@
                               <w:sz w:val="18"/>
                               <w:szCs w:val="18"/>
                             </w:rPr>
-                            <w:t>| </w:t>
+                            <w:t>| [Company address]</w:t>
                           </w:r>
-                          <w:sdt>
-                            <w:sdtPr>
-                              <w:text/>
-                              <w:dataBinding w:prefixMappings="xmlns:ns0='http://schemas.microsoft.com/office/2006/coverPageProps' " w:xpath="/ns0:CoverPageProperties[1]/ns0:CompanyAddress[1]" w:storeItemID="{55AF091B-3C7A-41E3-B477-F2FDAA23CFDA}"/>
-                              <w:alias w:val="Address"/>
-                            </w:sdtPr>
-                            <w:sdtContent>
-                              <w:r>
-                                <w:rPr>
-                                  <w:color w:val="7F7F7F" w:themeColor="text1" w:themeTint="80"/>
-                                  <w:sz w:val="18"/>
-                                  <w:szCs w:val="18"/>
-                                </w:rPr>
-                                <w:t>[Company address]</w:t>
-                              </w:r>
-                            </w:sdtContent>
-                          </w:sdt>
                         </w:p>
                       </w:txbxContent>
                     </v:textbox>
@@ -867,6 +785,7 @@
             <w:rPr>
               <w:webHidden/>
               <w:rStyle w:val="IndexLink"/>
+              <w:vanish w:val="false"/>
             </w:rPr>
             <w:instrText> TOC \z \o "1-3" \u \h</w:instrText>
           </w:r>
@@ -874,6 +793,7 @@
             <w:rPr>
               <w:webHidden/>
               <w:rStyle w:val="IndexLink"/>
+              <w:vanish w:val="false"/>
             </w:rPr>
             <w:fldChar w:fldCharType="separate"/>
           </w:r>
@@ -881,13 +801,6 @@
             <w:r>
               <w:rPr>
                 <w:webHidden/>
-                <w:rStyle w:val="IndexLink"/>
-              </w:rPr>
-              <w:t>Managing Software Development Projects</w:t>
-            </w:r>
-            <w:r>
-              <w:rPr>
-                <w:webHidden/>
               </w:rPr>
               <w:fldChar w:fldCharType="begin"/>
             </w:r>
@@ -905,9 +818,11 @@
             </w:r>
             <w:r>
               <w:rPr>
+                <w:webHidden/>
                 <w:rStyle w:val="IndexLink"/>
                 <w:vanish w:val="false"/>
               </w:rPr>
+              <w:t>Managing Software Development Projects</w:t>
               <w:tab/>
               <w:t>2</w:t>
             </w:r>
@@ -932,13 +847,6 @@
             <w:r>
               <w:rPr>
                 <w:webHidden/>
-                <w:rStyle w:val="IndexLink"/>
-              </w:rPr>
-              <w:t>A Comparison of Common Development Strategies (SB)</w:t>
-            </w:r>
-            <w:r>
-              <w:rPr>
-                <w:webHidden/>
               </w:rPr>
               <w:fldChar w:fldCharType="begin"/>
             </w:r>
@@ -956,9 +864,11 @@
             </w:r>
             <w:r>
               <w:rPr>
+                <w:webHidden/>
                 <w:rStyle w:val="IndexLink"/>
                 <w:vanish w:val="false"/>
               </w:rPr>
+              <w:t>A Comparison of Common Development Strategies (SB)</w:t>
               <w:tab/>
               <w:t>2</w:t>
             </w:r>
@@ -986,13 +896,6 @@
             <w:r>
               <w:rPr>
                 <w:webHidden/>
-                <w:rStyle w:val="IndexLink"/>
-              </w:rPr>
-              <w:t>Waterfall / V Methodology</w:t>
-            </w:r>
-            <w:r>
-              <w:rPr>
-                <w:webHidden/>
               </w:rPr>
               <w:fldChar w:fldCharType="begin"/>
             </w:r>
@@ -1010,9 +913,11 @@
             </w:r>
             <w:r>
               <w:rPr>
+                <w:webHidden/>
                 <w:rStyle w:val="IndexLink"/>
                 <w:vanish w:val="false"/>
               </w:rPr>
+              <w:t>Waterfall / V Methodology</w:t>
               <w:tab/>
               <w:t>2</w:t>
             </w:r>
@@ -1040,13 +945,6 @@
             <w:r>
               <w:rPr>
                 <w:webHidden/>
-                <w:rStyle w:val="IndexLink"/>
-              </w:rPr>
-              <w:t>Agile</w:t>
-            </w:r>
-            <w:r>
-              <w:rPr>
-                <w:webHidden/>
               </w:rPr>
               <w:fldChar w:fldCharType="begin"/>
             </w:r>
@@ -1064,9 +962,11 @@
             </w:r>
             <w:r>
               <w:rPr>
+                <w:webHidden/>
                 <w:rStyle w:val="IndexLink"/>
                 <w:vanish w:val="false"/>
               </w:rPr>
+              <w:t>Agile</w:t>
               <w:tab/>
               <w:t>3</w:t>
             </w:r>
@@ -1094,13 +994,6 @@
             <w:r>
               <w:rPr>
                 <w:webHidden/>
-                <w:rStyle w:val="IndexLink"/>
-              </w:rPr>
-              <w:t>Boehm Spiral</w:t>
-            </w:r>
-            <w:r>
-              <w:rPr>
-                <w:webHidden/>
               </w:rPr>
               <w:fldChar w:fldCharType="begin"/>
             </w:r>
@@ -1118,9 +1011,11 @@
             </w:r>
             <w:r>
               <w:rPr>
+                <w:webHidden/>
                 <w:rStyle w:val="IndexLink"/>
                 <w:vanish w:val="false"/>
               </w:rPr>
+              <w:t>Boehm Spiral</w:t>
               <w:tab/>
               <w:t>3</w:t>
             </w:r>
@@ -1148,13 +1043,6 @@
             <w:r>
               <w:rPr>
                 <w:webHidden/>
-                <w:rStyle w:val="IndexLink"/>
-              </w:rPr>
-              <w:t>Project Management Framework and Development Strategy (ALL/SB)</w:t>
-            </w:r>
-            <w:r>
-              <w:rPr>
-                <w:webHidden/>
               </w:rPr>
               <w:fldChar w:fldCharType="begin"/>
             </w:r>
@@ -1172,9 +1060,11 @@
             </w:r>
             <w:r>
               <w:rPr>
+                <w:webHidden/>
                 <w:rStyle w:val="IndexLink"/>
                 <w:vanish w:val="false"/>
               </w:rPr>
+              <w:t>Project Management Framework and Development Strategy (ALL/SB)</w:t>
               <w:tab/>
               <w:t>4</w:t>
             </w:r>
@@ -1206,13 +1096,6 @@
             <w:r>
               <w:rPr>
                 <w:webHidden/>
-                <w:rStyle w:val="IndexLink"/>
-              </w:rPr>
-              <w:t>Project Outline</w:t>
-            </w:r>
-            <w:r>
-              <w:rPr>
-                <w:webHidden/>
               </w:rPr>
               <w:fldChar w:fldCharType="begin"/>
             </w:r>
@@ -1230,9 +1113,11 @@
             </w:r>
             <w:r>
               <w:rPr>
+                <w:webHidden/>
                 <w:rStyle w:val="IndexLink"/>
                 <w:vanish w:val="false"/>
               </w:rPr>
+              <w:t>Project Outline</w:t>
               <w:tab/>
               <w:t>5</w:t>
             </w:r>
@@ -1260,13 +1145,6 @@
             <w:r>
               <w:rPr>
                 <w:webHidden/>
-                <w:rStyle w:val="IndexLink"/>
-              </w:rPr>
-              <w:t>Problem Statement &amp; Project Background (PF)</w:t>
-            </w:r>
-            <w:r>
-              <w:rPr>
-                <w:webHidden/>
               </w:rPr>
               <w:fldChar w:fldCharType="begin"/>
             </w:r>
@@ -1284,9 +1162,11 @@
             </w:r>
             <w:r>
               <w:rPr>
+                <w:webHidden/>
                 <w:rStyle w:val="IndexLink"/>
                 <w:vanish w:val="false"/>
               </w:rPr>
+              <w:t>Problem Statement &amp; Project Background (PF)</w:t>
               <w:tab/>
               <w:t>5</w:t>
             </w:r>
@@ -1314,13 +1194,6 @@
             <w:r>
               <w:rPr>
                 <w:webHidden/>
-                <w:rStyle w:val="IndexLink"/>
-              </w:rPr>
-              <w:t>Client Requirements (ALL/PF)</w:t>
-            </w:r>
-            <w:r>
-              <w:rPr>
-                <w:webHidden/>
               </w:rPr>
               <w:fldChar w:fldCharType="begin"/>
             </w:r>
@@ -1338,9 +1211,11 @@
             </w:r>
             <w:r>
               <w:rPr>
+                <w:webHidden/>
                 <w:rStyle w:val="IndexLink"/>
                 <w:vanish w:val="false"/>
               </w:rPr>
+              <w:t>Client Requirements (ALL/PF)</w:t>
               <w:tab/>
               <w:t>5</w:t>
             </w:r>
@@ -1368,13 +1243,6 @@
             <w:r>
               <w:rPr>
                 <w:webHidden/>
-                <w:rStyle w:val="IndexLink"/>
-              </w:rPr>
-              <w:t>Business Case - Project Goals &amp; Benefits (ALL/PF)</w:t>
-            </w:r>
-            <w:r>
-              <w:rPr>
-                <w:webHidden/>
               </w:rPr>
               <w:fldChar w:fldCharType="begin"/>
             </w:r>
@@ -1392,9 +1260,11 @@
             </w:r>
             <w:r>
               <w:rPr>
+                <w:webHidden/>
                 <w:rStyle w:val="IndexLink"/>
                 <w:vanish w:val="false"/>
               </w:rPr>
+              <w:t>Business Case - Project Goals &amp; Benefits (ALL/PF)</w:t>
               <w:tab/>
               <w:t>5</w:t>
             </w:r>
@@ -1422,13 +1292,6 @@
             <w:r>
               <w:rPr>
                 <w:webHidden/>
-                <w:rStyle w:val="IndexLink"/>
-              </w:rPr>
-              <w:t>General Aims &amp; Objectives (CD)</w:t>
-            </w:r>
-            <w:r>
-              <w:rPr>
-                <w:webHidden/>
               </w:rPr>
               <w:fldChar w:fldCharType="begin"/>
             </w:r>
@@ -1446,9 +1309,11 @@
             </w:r>
             <w:r>
               <w:rPr>
+                <w:webHidden/>
                 <w:rStyle w:val="IndexLink"/>
                 <w:vanish w:val="false"/>
               </w:rPr>
+              <w:t>General Aims &amp; Objectives (CD)</w:t>
               <w:tab/>
               <w:t>5</w:t>
             </w:r>
@@ -1480,13 +1345,6 @@
             <w:r>
               <w:rPr>
                 <w:webHidden/>
-                <w:rStyle w:val="IndexLink"/>
-              </w:rPr>
-              <w:t>Project Management and Development Sttegy</w:t>
-            </w:r>
-            <w:r>
-              <w:rPr>
-                <w:webHidden/>
               </w:rPr>
               <w:fldChar w:fldCharType="begin"/>
             </w:r>
@@ -1504,9 +1362,11 @@
             </w:r>
             <w:r>
               <w:rPr>
+                <w:webHidden/>
                 <w:rStyle w:val="IndexLink"/>
                 <w:vanish w:val="false"/>
               </w:rPr>
+              <w:t>Project Management and Development Sttegy</w:t>
               <w:tab/>
               <w:t>5</w:t>
             </w:r>
@@ -1534,13 +1394,6 @@
             <w:r>
               <w:rPr>
                 <w:webHidden/>
-                <w:rStyle w:val="IndexLink"/>
-              </w:rPr>
-              <w:t>Preferred Approach to Project Management and Development (SB)</w:t>
-            </w:r>
-            <w:r>
-              <w:rPr>
-                <w:webHidden/>
               </w:rPr>
               <w:fldChar w:fldCharType="begin"/>
             </w:r>
@@ -1558,9 +1411,11 @@
             </w:r>
             <w:r>
               <w:rPr>
+                <w:webHidden/>
                 <w:rStyle w:val="IndexLink"/>
                 <w:vanish w:val="false"/>
               </w:rPr>
+              <w:t>Preferred Approach to Project Management and Development (SB)</w:t>
               <w:tab/>
               <w:t>5</w:t>
             </w:r>
@@ -1588,13 +1443,6 @@
             <w:r>
               <w:rPr>
                 <w:webHidden/>
-                <w:rStyle w:val="IndexLink"/>
-              </w:rPr>
-              <w:t>Provisional Project Gantt Chart and Task Schedule (SB)</w:t>
-            </w:r>
-            <w:r>
-              <w:rPr>
-                <w:webHidden/>
               </w:rPr>
               <w:fldChar w:fldCharType="begin"/>
             </w:r>
@@ -1612,9 +1460,11 @@
             </w:r>
             <w:r>
               <w:rPr>
+                <w:webHidden/>
                 <w:rStyle w:val="IndexLink"/>
                 <w:vanish w:val="false"/>
               </w:rPr>
+              <w:t>Provisional Project Gantt Chart and Task Schedule (SB)</w:t>
               <w:tab/>
               <w:t>5</w:t>
             </w:r>
@@ -1642,13 +1492,6 @@
             <w:r>
               <w:rPr>
                 <w:webHidden/>
-                <w:rStyle w:val="IndexLink"/>
-              </w:rPr>
-              <w:t>Project Risks (ALL / CD)</w:t>
-            </w:r>
-            <w:r>
-              <w:rPr>
-                <w:webHidden/>
               </w:rPr>
               <w:fldChar w:fldCharType="begin"/>
             </w:r>
@@ -1666,9 +1509,11 @@
             </w:r>
             <w:r>
               <w:rPr>
+                <w:webHidden/>
                 <w:rStyle w:val="IndexLink"/>
                 <w:vanish w:val="false"/>
               </w:rPr>
+              <w:t>Project Risks (ALL / CD)</w:t>
               <w:tab/>
               <w:t>5</w:t>
             </w:r>
@@ -1700,13 +1545,6 @@
             <w:r>
               <w:rPr>
                 <w:webHidden/>
-                <w:rStyle w:val="IndexLink"/>
-              </w:rPr>
-              <w:t>Team Structure &amp; Setup</w:t>
-            </w:r>
-            <w:r>
-              <w:rPr>
-                <w:webHidden/>
               </w:rPr>
               <w:fldChar w:fldCharType="begin"/>
             </w:r>
@@ -1724,9 +1562,11 @@
             </w:r>
             <w:r>
               <w:rPr>
+                <w:webHidden/>
                 <w:rStyle w:val="IndexLink"/>
                 <w:vanish w:val="false"/>
               </w:rPr>
+              <w:t>Team Structure &amp; Setup</w:t>
               <w:tab/>
               <w:t>5</w:t>
             </w:r>
@@ -1754,13 +1594,6 @@
             <w:r>
               <w:rPr>
                 <w:webHidden/>
-                <w:rStyle w:val="IndexLink"/>
-              </w:rPr>
-              <w:t>Team Members &amp; Team Roles (CD)</w:t>
-            </w:r>
-            <w:r>
-              <w:rPr>
-                <w:webHidden/>
               </w:rPr>
               <w:fldChar w:fldCharType="begin"/>
             </w:r>
@@ -1778,9 +1611,11 @@
             </w:r>
             <w:r>
               <w:rPr>
+                <w:webHidden/>
                 <w:rStyle w:val="IndexLink"/>
                 <w:vanish w:val="false"/>
               </w:rPr>
+              <w:t>Team Members &amp; Team Roles (CD)</w:t>
               <w:tab/>
               <w:t>5</w:t>
             </w:r>
@@ -1808,13 +1643,6 @@
             <w:r>
               <w:rPr>
                 <w:webHidden/>
-                <w:rStyle w:val="IndexLink"/>
-              </w:rPr>
-              <w:t>Software and Project Management Team Skills Matrix (CD)</w:t>
-            </w:r>
-            <w:r>
-              <w:rPr>
-                <w:webHidden/>
               </w:rPr>
               <w:fldChar w:fldCharType="begin"/>
             </w:r>
@@ -1832,9 +1660,11 @@
             </w:r>
             <w:r>
               <w:rPr>
+                <w:webHidden/>
                 <w:rStyle w:val="IndexLink"/>
                 <w:vanish w:val="false"/>
               </w:rPr>
+              <w:t>Software and Project Management Team Skills Matrix (CD)</w:t>
               <w:tab/>
               <w:t>5</w:t>
             </w:r>
@@ -1866,13 +1696,6 @@
             <w:r>
               <w:rPr>
                 <w:webHidden/>
-                <w:rStyle w:val="IndexLink"/>
-              </w:rPr>
-              <w:t>Development, Testing &amp; Deployment</w:t>
-            </w:r>
-            <w:r>
-              <w:rPr>
-                <w:webHidden/>
               </w:rPr>
               <w:fldChar w:fldCharType="begin"/>
             </w:r>
@@ -1890,9 +1713,11 @@
             </w:r>
             <w:r>
               <w:rPr>
+                <w:webHidden/>
                 <w:rStyle w:val="IndexLink"/>
                 <w:vanish w:val="false"/>
               </w:rPr>
+              <w:t>Development, Testing &amp; Deployment</w:t>
               <w:tab/>
               <w:t>6</w:t>
             </w:r>
@@ -1920,13 +1745,6 @@
             <w:r>
               <w:rPr>
                 <w:webHidden/>
-                <w:rStyle w:val="IndexLink"/>
-              </w:rPr>
-              <w:t>Target Platform (PF)</w:t>
-            </w:r>
-            <w:r>
-              <w:rPr>
-                <w:webHidden/>
               </w:rPr>
               <w:fldChar w:fldCharType="begin"/>
             </w:r>
@@ -1944,9 +1762,11 @@
             </w:r>
             <w:r>
               <w:rPr>
+                <w:webHidden/>
                 <w:rStyle w:val="IndexLink"/>
                 <w:vanish w:val="false"/>
               </w:rPr>
+              <w:t>Target Platform (PF)</w:t>
               <w:tab/>
               <w:t>6</w:t>
             </w:r>
@@ -1974,13 +1794,6 @@
             <w:r>
               <w:rPr>
                 <w:webHidden/>
-                <w:rStyle w:val="IndexLink"/>
-              </w:rPr>
-              <w:t>Development and Testing Platform (ALL / CD)</w:t>
-            </w:r>
-            <w:r>
-              <w:rPr>
-                <w:webHidden/>
               </w:rPr>
               <w:fldChar w:fldCharType="begin"/>
             </w:r>
@@ -1998,9 +1811,11 @@
             </w:r>
             <w:r>
               <w:rPr>
+                <w:webHidden/>
                 <w:rStyle w:val="IndexLink"/>
                 <w:vanish w:val="false"/>
               </w:rPr>
+              <w:t>Development and Testing Platform (ALL / CD)</w:t>
               <w:tab/>
               <w:t>6</w:t>
             </w:r>
@@ -2028,13 +1843,6 @@
             <w:r>
               <w:rPr>
                 <w:webHidden/>
-                <w:rStyle w:val="IndexLink"/>
-              </w:rPr>
-              <w:t>Project Collaboration and Sharing (CD)</w:t>
-            </w:r>
-            <w:r>
-              <w:rPr>
-                <w:webHidden/>
               </w:rPr>
               <w:fldChar w:fldCharType="begin"/>
             </w:r>
@@ -2052,9 +1860,11 @@
             </w:r>
             <w:r>
               <w:rPr>
+                <w:webHidden/>
                 <w:rStyle w:val="IndexLink"/>
                 <w:vanish w:val="false"/>
               </w:rPr>
+              <w:t>Project Collaboration and Sharing (CD)</w:t>
               <w:tab/>
               <w:t>6</w:t>
             </w:r>
@@ -2082,13 +1892,6 @@
             <w:r>
               <w:rPr>
                 <w:webHidden/>
-                <w:rStyle w:val="IndexLink"/>
-              </w:rPr>
-              <w:t>Link to Online Repository (CD)</w:t>
-            </w:r>
-            <w:r>
-              <w:rPr>
-                <w:webHidden/>
               </w:rPr>
               <w:fldChar w:fldCharType="begin"/>
             </w:r>
@@ -2106,9 +1909,11 @@
             </w:r>
             <w:r>
               <w:rPr>
+                <w:webHidden/>
                 <w:rStyle w:val="IndexLink"/>
                 <w:vanish w:val="false"/>
               </w:rPr>
+              <w:t>Link to Online Repository (CD)</w:t>
               <w:tab/>
               <w:t>6</w:t>
             </w:r>
@@ -2140,13 +1945,6 @@
             <w:r>
               <w:rPr>
                 <w:webHidden/>
-                <w:rStyle w:val="IndexLink"/>
-              </w:rPr>
-              <w:t>System Requirements</w:t>
-            </w:r>
-            <w:r>
-              <w:rPr>
-                <w:webHidden/>
               </w:rPr>
               <w:fldChar w:fldCharType="begin"/>
             </w:r>
@@ -2164,9 +1962,11 @@
             </w:r>
             <w:r>
               <w:rPr>
+                <w:webHidden/>
                 <w:rStyle w:val="IndexLink"/>
                 <w:vanish w:val="false"/>
               </w:rPr>
+              <w:t>System Requirements</w:t>
               <w:tab/>
               <w:t>6</w:t>
             </w:r>
@@ -2194,13 +1994,6 @@
             <w:r>
               <w:rPr>
                 <w:webHidden/>
-                <w:rStyle w:val="IndexLink"/>
-              </w:rPr>
-              <w:t>Existing System Use-Cases (ALL/CD)</w:t>
-            </w:r>
-            <w:r>
-              <w:rPr>
-                <w:webHidden/>
               </w:rPr>
               <w:fldChar w:fldCharType="begin"/>
             </w:r>
@@ -2218,9 +2011,11 @@
             </w:r>
             <w:r>
               <w:rPr>
+                <w:webHidden/>
                 <w:rStyle w:val="IndexLink"/>
                 <w:vanish w:val="false"/>
               </w:rPr>
+              <w:t>Existing System Use-Cases (ALL/CD)</w:t>
               <w:tab/>
               <w:t>6</w:t>
             </w:r>
@@ -2248,13 +2043,6 @@
             <w:r>
               <w:rPr>
                 <w:webHidden/>
-                <w:rStyle w:val="IndexLink"/>
-              </w:rPr>
-              <w:t>System Requirements</w:t>
-            </w:r>
-            <w:r>
-              <w:rPr>
-                <w:webHidden/>
               </w:rPr>
               <w:fldChar w:fldCharType="begin"/>
             </w:r>
@@ -2272,9 +2060,11 @@
             </w:r>
             <w:r>
               <w:rPr>
+                <w:webHidden/>
                 <w:rStyle w:val="IndexLink"/>
                 <w:vanish w:val="false"/>
               </w:rPr>
+              <w:t>System Requirements</w:t>
               <w:tab/>
               <w:t>6</w:t>
             </w:r>
@@ -2302,13 +2092,6 @@
             <w:r>
               <w:rPr>
                 <w:webHidden/>
-                <w:rStyle w:val="IndexLink"/>
-              </w:rPr>
-              <w:t>Project’s Functional Requirements (ALL / PF)</w:t>
-            </w:r>
-            <w:r>
-              <w:rPr>
-                <w:webHidden/>
               </w:rPr>
               <w:fldChar w:fldCharType="begin"/>
             </w:r>
@@ -2326,9 +2109,11 @@
             </w:r>
             <w:r>
               <w:rPr>
+                <w:webHidden/>
                 <w:rStyle w:val="IndexLink"/>
                 <w:vanish w:val="false"/>
               </w:rPr>
+              <w:t>Project’s Functional Requirements (ALL / PF)</w:t>
               <w:tab/>
               <w:t>6</w:t>
             </w:r>
@@ -2356,13 +2141,6 @@
             <w:r>
               <w:rPr>
                 <w:webHidden/>
-                <w:rStyle w:val="IndexLink"/>
-              </w:rPr>
-              <w:t>Project’s Non-Functional Requirements (ALL / CD)</w:t>
-            </w:r>
-            <w:r>
-              <w:rPr>
-                <w:webHidden/>
               </w:rPr>
               <w:fldChar w:fldCharType="begin"/>
             </w:r>
@@ -2380,9 +2158,11 @@
             </w:r>
             <w:r>
               <w:rPr>
+                <w:webHidden/>
                 <w:rStyle w:val="IndexLink"/>
                 <w:vanish w:val="false"/>
               </w:rPr>
+              <w:t>Project’s Non-Functional Requirements (ALL / CD)</w:t>
               <w:tab/>
               <w:t>6</w:t>
             </w:r>
@@ -2412,10 +2192,30 @@
     <w:p>
       <w:pPr>
         <w:pStyle w:val="Normal"/>
-        <w:rPr/>
-      </w:pPr>
-      <w:r>
-        <w:rPr/>
+        <w:widowControl/>
+        <w:suppressAutoHyphens w:val="true"/>
+        <w:bidi w:val="0"/>
+        <w:spacing w:before="0" w:after="0"/>
+        <w:jc w:val="left"/>
+        <w:textAlignment w:val="baseline"/>
+        <w:rPr>
+          <w:rFonts w:ascii="Liberation Serif" w:hAnsi="Liberation Serif" w:eastAsia="NSimSun" w:cs="Lucida Sans"/>
+          <w:color w:val="auto"/>
+          <w:kern w:val="2"/>
+          <w:sz w:val="24"/>
+          <w:szCs w:val="24"/>
+          <w:lang w:val="en-GB" w:eastAsia="zh-CN" w:bidi="hi-IN"/>
+        </w:rPr>
+      </w:pPr>
+      <w:r>
+        <w:rPr>
+          <w:rFonts w:eastAsia="NSimSun" w:cs="Lucida Sans"/>
+          <w:color w:val="auto"/>
+          <w:kern w:val="2"/>
+          <w:sz w:val="24"/>
+          <w:szCs w:val="24"/>
+          <w:lang w:val="en-GB" w:eastAsia="zh-CN" w:bidi="hi-IN"/>
+        </w:rPr>
       </w:r>
       <w:r>
         <w:br w:type="page"/>
@@ -2471,6 +2271,7 @@
           <w:ilvl w:val="0"/>
           <w:numId w:val="0"/>
         </w:numPr>
+        <w:ind w:left="0" w:hanging="0"/>
         <w:outlineLvl w:val="2"/>
         <w:rPr>
           <w:b/>
@@ -2818,6 +2619,24 @@
     </w:p>
     <w:p>
       <w:pPr>
+        <w:pStyle w:val="Textbody1"/>
+        <w:rPr/>
+      </w:pPr>
+      <w:r>
+        <w:rPr/>
+        <w:t xml:space="preserve">The client has asked us to create a new application that will forecast the weather for an area when provided data from the user. This differs from most well known and easily available weather predicting applications as it allows the user to input specific data about the current conditions where they are rather than </w:t>
+      </w:r>
+      <w:r>
+        <w:rPr/>
+        <w:t xml:space="preserve">relying on a black box system. Because this technology differs from the more commercially available products currently available the user experience must be intuitive and easy to use. That being said however it is likely that our target audience for this product will be looking for a more comprehensive system and with therefore be more open and willing to use a more complicated system for the pay off of more control. It has been requested that this project be accessible from a web application, this in addition to requiring a database of historic data means we must host the application on a web server. Finally we have been requested to </w:t>
+      </w:r>
+      <w:r>
+        <w:rPr/>
+        <w:t>allow logins for users so they may access this application. Because we also need to have administrators we must be careful to create a system that is both secure and keeps separation between different user privileges.</w:t>
+      </w:r>
+    </w:p>
+    <w:p>
+      <w:pPr>
         <w:pStyle w:val="Heading3"/>
         <w:rPr/>
       </w:pPr>
@@ -2827,6 +2646,150 @@
         <w:t>Client Requirements (ALL/PF)</w:t>
       </w:r>
       <w:bookmarkEnd w:id="8"/>
+    </w:p>
+    <w:p>
+      <w:pPr>
+        <w:pStyle w:val="Textbody1"/>
+        <w:numPr>
+          <w:ilvl w:val="0"/>
+          <w:numId w:val="2"/>
+        </w:numPr>
+        <w:rPr/>
+      </w:pPr>
+      <w:r>
+        <w:rPr/>
+        <w:t>Application must run as a web application</w:t>
+      </w:r>
+    </w:p>
+    <w:p>
+      <w:pPr>
+        <w:pStyle w:val="Textbody1"/>
+        <w:numPr>
+          <w:ilvl w:val="0"/>
+          <w:numId w:val="2"/>
+        </w:numPr>
+        <w:rPr/>
+      </w:pPr>
+      <w:r>
+        <w:rPr/>
+        <w:t>Application must allow users to login</w:t>
+      </w:r>
+    </w:p>
+    <w:p>
+      <w:pPr>
+        <w:pStyle w:val="Textbody1"/>
+        <w:numPr>
+          <w:ilvl w:val="0"/>
+          <w:numId w:val="2"/>
+        </w:numPr>
+        <w:rPr/>
+      </w:pPr>
+      <w:r>
+        <w:rPr/>
+        <w:t>Application must allow users to input current weather data</w:t>
+      </w:r>
+    </w:p>
+    <w:p>
+      <w:pPr>
+        <w:pStyle w:val="Textbody1"/>
+        <w:numPr>
+          <w:ilvl w:val="0"/>
+          <w:numId w:val="2"/>
+        </w:numPr>
+        <w:rPr/>
+      </w:pPr>
+      <w:r>
+        <w:rPr/>
+        <w:t>Application must present the user with a prediction after they input their data</w:t>
+      </w:r>
+    </w:p>
+    <w:p>
+      <w:pPr>
+        <w:pStyle w:val="Textbody1"/>
+        <w:numPr>
+          <w:ilvl w:val="0"/>
+          <w:numId w:val="2"/>
+        </w:numPr>
+        <w:rPr/>
+      </w:pPr>
+      <w:r>
+        <w:rPr/>
+        <w:t>Application must base predictions on past weather events</w:t>
+      </w:r>
+    </w:p>
+    <w:p>
+      <w:pPr>
+        <w:pStyle w:val="Textbody1"/>
+        <w:numPr>
+          <w:ilvl w:val="0"/>
+          <w:numId w:val="2"/>
+        </w:numPr>
+        <w:rPr/>
+      </w:pPr>
+      <w:r>
+        <w:rPr/>
+        <w:t xml:space="preserve">Application should be accessible from </w:t>
+      </w:r>
+      <w:r>
+        <w:rPr/>
+        <w:t>Android 12 and Windows 10 devices</w:t>
+      </w:r>
+    </w:p>
+    <w:p>
+      <w:pPr>
+        <w:pStyle w:val="Textbody1"/>
+        <w:numPr>
+          <w:ilvl w:val="0"/>
+          <w:numId w:val="2"/>
+        </w:numPr>
+        <w:rPr/>
+      </w:pPr>
+      <w:r>
+        <w:rPr/>
+        <w:t>Application should store historical data about past weather events</w:t>
+      </w:r>
+    </w:p>
+    <w:p>
+      <w:pPr>
+        <w:pStyle w:val="Textbody1"/>
+        <w:numPr>
+          <w:ilvl w:val="0"/>
+          <w:numId w:val="2"/>
+        </w:numPr>
+        <w:rPr/>
+      </w:pPr>
+      <w:r>
+        <w:rPr/>
+        <w:t>Only application admins should be able to create or edit historical data</w:t>
+      </w:r>
+    </w:p>
+    <w:p>
+      <w:pPr>
+        <w:pStyle w:val="Textbody1"/>
+        <w:numPr>
+          <w:ilvl w:val="0"/>
+          <w:numId w:val="2"/>
+        </w:numPr>
+        <w:rPr/>
+      </w:pPr>
+      <w:r>
+        <w:rPr/>
+        <w:t>Users should have an account before they are allowed to input data or be shown any predictions</w:t>
+      </w:r>
+    </w:p>
+    <w:p>
+      <w:pPr>
+        <w:pStyle w:val="Textbody1"/>
+        <w:numPr>
+          <w:ilvl w:val="0"/>
+          <w:numId w:val="2"/>
+        </w:numPr>
+        <w:rPr/>
+      </w:pPr>
+      <w:r>
+        <w:rPr/>
+        <w:t>Application could be accessible anywhere</w:t>
+      </w:r>
     </w:p>
     <w:p>
       <w:pPr>
@@ -4506,7 +4469,7 @@
             <wp:extent cx="7560310" cy="3942080"/>
             <wp:effectExtent l="0" t="0" r="0" b="0"/>
             <wp:wrapSquare wrapText="largest"/>
-            <wp:docPr id="10" name="Object1"/>
+            <wp:docPr id="10" name=""/>
             <wp:cNvGraphicFramePr/>
             <a:graphic xmlns:a="http://schemas.openxmlformats.org/drawingml/2006/main">
               <a:graphicData uri="http://schemas.openxmlformats.org/drawingml/2006/chart">
@@ -4588,35 +4551,7 @@
       </w:pPr>
       <w:r>
         <w:rPr/>
-        <w:t>Our client requirements state that we are</w:t>
-      </w:r>
-      <w:r>
-        <w:rPr/>
-        <w:t xml:space="preserve"> primarily developing a system accessib</w:t>
-      </w:r>
-      <w:r>
-        <w:rPr/>
-        <w:t>le on both smartphone and</w:t>
-      </w:r>
-      <w:r>
-        <w:rPr/>
-        <w:t xml:space="preserve"> </w:t>
-      </w:r>
-      <w:r>
-        <w:rPr/>
-        <w:t>PC</w:t>
-      </w:r>
-      <w:r>
-        <w:rPr/>
-        <w:t xml:space="preserve">. Therefore to effectively </w:t>
-      </w:r>
-      <w:r>
-        <w:rPr/>
-        <w:t>suit these needs we require a web-server as a primary platform. This way we can effectively deliver a system that works for both Windows 10 and 11 devices as well as latest Android versions. To effectively achieve this we plan to write our platform in c# as we have team members who are very capable with the language and its flexibility will allow for easy creation of a functional and effective web-server. Additionally for our web client we intend to use HTML5 alongside CSS as multiple team members are effective with it though have little experience so the large amount of documentation w</w:t>
-      </w:r>
-      <w:r>
-        <w:rPr/>
-        <w:t>ill assist us in creating an effective functional system.</w:t>
+        <w:t>Our client requirements state that we are primarily developing a system accessible on both smartphone and PC. Therefore to effectively suit these needs we require a web-server as a primary platform. This way we can effectively deliver a system that works for both Windows 10 and 11 devices as well as latest Android versions. To effectively achieve this we plan to write our platform in c# as we have team members who are very capable with the language and its flexibility will allow for easy creation of a functional and effective web-server. Additionally for our web client we intend to use HTML5 alongside CSS as multiple team members are effective with it though have little experience so the large amount of documentation will assist us in creating an effective functional system.</w:t>
       </w:r>
     </w:p>
     <w:p>
@@ -4752,11 +4687,7 @@
       </w:pPr>
       <w:r>
         <w:rPr/>
-        <w:t xml:space="preserve">Users should be able to login </w:t>
-      </w:r>
-      <w:r>
-        <w:rPr/>
-        <w:t>using their account</w:t>
+        <w:t>Users should be able to login using their account</w:t>
       </w:r>
     </w:p>
     <w:p>
@@ -4920,7 +4851,7 @@
         <w:docPartGallery w:val="Page Numbers (Bottom of Page)"/>
         <w:docPartUnique w:val="true"/>
       </w:docPartObj>
-      <w:id w:val="207642391"/>
+      <w:id w:val="1771131184"/>
     </w:sdtPr>
     <w:sdtContent>
       <w:p>
@@ -4943,7 +4874,7 @@
         </w:r>
         <w:r>
           <w:rPr/>
-          <w:t>7</w:t>
+          <w:t>6</w:t>
         </w:r>
         <w:r>
           <w:rPr/>
@@ -5151,6 +5082,125 @@
   <w:abstractNum w:abstractNumId="2">
     <w:lvl w:ilvl="0">
       <w:start w:val="1"/>
+      <w:numFmt w:val="decimal"/>
+      <w:lvlText w:val="%1."/>
+      <w:lvlJc w:val="left"/>
+      <w:pPr>
+        <w:tabs>
+          <w:tab w:val="num" w:pos="720"/>
+        </w:tabs>
+        <w:ind w:left="720" w:hanging="360"/>
+      </w:pPr>
+      <w:rPr/>
+    </w:lvl>
+    <w:lvl w:ilvl="1">
+      <w:start w:val="1"/>
+      <w:numFmt w:val="decimal"/>
+      <w:lvlText w:val="%2."/>
+      <w:lvlJc w:val="left"/>
+      <w:pPr>
+        <w:tabs>
+          <w:tab w:val="num" w:pos="1080"/>
+        </w:tabs>
+        <w:ind w:left="1080" w:hanging="360"/>
+      </w:pPr>
+      <w:rPr/>
+    </w:lvl>
+    <w:lvl w:ilvl="2">
+      <w:start w:val="1"/>
+      <w:numFmt w:val="decimal"/>
+      <w:lvlText w:val="%3."/>
+      <w:lvlJc w:val="left"/>
+      <w:pPr>
+        <w:tabs>
+          <w:tab w:val="num" w:pos="1440"/>
+        </w:tabs>
+        <w:ind w:left="1440" w:hanging="360"/>
+      </w:pPr>
+      <w:rPr/>
+    </w:lvl>
+    <w:lvl w:ilvl="3">
+      <w:start w:val="1"/>
+      <w:numFmt w:val="decimal"/>
+      <w:lvlText w:val="%4."/>
+      <w:lvlJc w:val="left"/>
+      <w:pPr>
+        <w:tabs>
+          <w:tab w:val="num" w:pos="1800"/>
+        </w:tabs>
+        <w:ind w:left="1800" w:hanging="360"/>
+      </w:pPr>
+      <w:rPr/>
+    </w:lvl>
+    <w:lvl w:ilvl="4">
+      <w:start w:val="1"/>
+      <w:numFmt w:val="decimal"/>
+      <w:lvlText w:val="%5."/>
+      <w:lvlJc w:val="left"/>
+      <w:pPr>
+        <w:tabs>
+          <w:tab w:val="num" w:pos="2160"/>
+        </w:tabs>
+        <w:ind w:left="2160" w:hanging="360"/>
+      </w:pPr>
+      <w:rPr/>
+    </w:lvl>
+    <w:lvl w:ilvl="5">
+      <w:start w:val="1"/>
+      <w:numFmt w:val="decimal"/>
+      <w:lvlText w:val="%6."/>
+      <w:lvlJc w:val="left"/>
+      <w:pPr>
+        <w:tabs>
+          <w:tab w:val="num" w:pos="2520"/>
+        </w:tabs>
+        <w:ind w:left="2520" w:hanging="360"/>
+      </w:pPr>
+      <w:rPr/>
+    </w:lvl>
+    <w:lvl w:ilvl="6">
+      <w:start w:val="1"/>
+      <w:numFmt w:val="decimal"/>
+      <w:lvlText w:val="%7."/>
+      <w:lvlJc w:val="left"/>
+      <w:pPr>
+        <w:tabs>
+          <w:tab w:val="num" w:pos="2880"/>
+        </w:tabs>
+        <w:ind w:left="2880" w:hanging="360"/>
+      </w:pPr>
+      <w:rPr/>
+    </w:lvl>
+    <w:lvl w:ilvl="7">
+      <w:start w:val="1"/>
+      <w:numFmt w:val="decimal"/>
+      <w:lvlText w:val="%8."/>
+      <w:lvlJc w:val="left"/>
+      <w:pPr>
+        <w:tabs>
+          <w:tab w:val="num" w:pos="3240"/>
+        </w:tabs>
+        <w:ind w:left="3240" w:hanging="360"/>
+      </w:pPr>
+      <w:rPr/>
+    </w:lvl>
+    <w:lvl w:ilvl="8">
+      <w:start w:val="1"/>
+      <w:numFmt w:val="decimal"/>
+      <w:lvlText w:val="%9."/>
+      <w:lvlJc w:val="left"/>
+      <w:pPr>
+        <w:tabs>
+          <w:tab w:val="num" w:pos="3600"/>
+        </w:tabs>
+        <w:ind w:left="3600" w:hanging="360"/>
+      </w:pPr>
+      <w:rPr/>
+    </w:lvl>
+  </w:abstractNum>
+  <w:abstractNum w:abstractNumId="3">
+    <w:lvl w:ilvl="0">
+      <w:start w:val="1"/>
       <w:numFmt w:val="none"/>
       <w:suff w:val="nothing"/>
       <w:lvlText w:val=""/>
@@ -5245,6 +5295,9 @@
   </w:num>
   <w:num w:numId="2">
     <w:abstractNumId w:val="2"/>
+  </w:num>
+  <w:num w:numId="3">
+    <w:abstractNumId w:val="3"/>
   </w:num>
 </w:numbering>
 </file>
@@ -5256,7 +5309,6 @@
       <w:rPr>
         <w:rFonts w:ascii="Liberation Serif" w:hAnsi="Liberation Serif" w:eastAsia="NSimSun" w:cs="Lucida Sans"/>
         <w:kern w:val="2"/>
-        <w:sz w:val="24"/>
         <w:szCs w:val="24"/>
         <w:lang w:val="en-GB" w:eastAsia="zh-CN" w:bidi="hi-IN"/>
       </w:rPr>
@@ -5760,11 +5812,14 @@
       <w:bCs/>
     </w:rPr>
   </w:style>
-  <w:style w:type="character" w:styleId="Internetlink" w:customStyle="1">
+  <w:style w:type="character" w:styleId="InternetLink">
     <w:name w:val="Hyperlink"/>
-    <w:qFormat/>
+    <w:basedOn w:val="DefaultParagraphFont"/>
+    <w:uiPriority w:val="99"/>
+    <w:unhideWhenUsed/>
+    <w:rsid w:val="00e21db8"/>
     <w:rPr>
-      <w:color w:val="000080"/>
+      <w:color w:val="0563C1" w:themeColor="hyperlink"/>
       <w:u w:val="single"/>
     </w:rPr>
   </w:style>
@@ -5805,17 +5860,6 @@
     <w:rPr>
       <w:rFonts w:cs="Mangal"/>
       <w:szCs w:val="21"/>
-    </w:rPr>
-  </w:style>
-  <w:style w:type="character" w:styleId="InternetLink1">
-    <w:name w:val="Hyperlink"/>
-    <w:basedOn w:val="DefaultParagraphFont"/>
-    <w:uiPriority w:val="99"/>
-    <w:unhideWhenUsed/>
-    <w:rsid w:val="00e21db8"/>
-    <w:rPr>
-      <w:color w:val="0563C1" w:themeColor="hyperlink"/>
-      <w:u w:val="single"/>
     </w:rPr>
   </w:style>
   <w:style w:type="character" w:styleId="IndexLink">
@@ -6661,11 +6705,11 @@
         </c:ser>
         <c:gapWidth val="150"/>
         <c:overlap val="0"/>
-        <c:axId val="84850430"/>
-        <c:axId val="56092004"/>
+        <c:axId val="59543521"/>
+        <c:axId val="99939951"/>
       </c:barChart>
       <c:catAx>
-        <c:axId val="84850430"/>
+        <c:axId val="59543521"/>
         <c:scaling>
           <c:orientation val="minMax"/>
         </c:scaling>
@@ -6702,7 +6746,7 @@
               <c:xMode val="edge"/>
               <c:yMode val="edge"/>
               <c:x val="0.449619047619048"/>
-              <c:y val="0.936797881085031"/>
+              <c:y val="0.936889213626815"/>
             </c:manualLayout>
           </c:layout>
           <c:overlay val="0"/>
@@ -6739,7 +6783,7 @@
             </a:pPr>
           </a:p>
         </c:txPr>
-        <c:crossAx val="56092004"/>
+        <c:crossAx val="99939951"/>
         <c:crosses val="autoZero"/>
         <c:auto val="1"/>
         <c:lblAlgn val="ctr"/>
@@ -6747,7 +6791,7 @@
         <c:noMultiLvlLbl val="0"/>
       </c:catAx>
       <c:valAx>
-        <c:axId val="56092004"/>
+        <c:axId val="99939951"/>
         <c:scaling>
           <c:orientation val="minMax"/>
         </c:scaling>
@@ -6793,8 +6837,8 @@
             <c:manualLayout>
               <c:xMode val="edge"/>
               <c:yMode val="edge"/>
-              <c:x val="0.000285714285714286"/>
-              <c:y val="0.702347246323865"/>
+              <c:x val="0.000333333333333333"/>
+              <c:y val="0.776783267878345"/>
             </c:manualLayout>
           </c:layout>
           <c:overlay val="0"/>
@@ -6831,7 +6875,7 @@
             </a:pPr>
           </a:p>
         </c:txPr>
-        <c:crossAx val="84850430"/>
+        <c:crossAx val="59543521"/>
         <c:crosses val="autoZero"/>
         <c:crossBetween val="between"/>
       </c:valAx>

</xml_diff>